<commit_message>
Fixed sizing and other cleanup issues for ver 0.2.0.
</commit_message>
<xml_diff>
--- a/tests/resources/Templates/Magistrate_And_Judge_Final_Judgment_Template.docx
+++ b/tests/resources/Templates/Magistrate_And_Judge_Final_Judgment_Template.docx
@@ -16,25 +16,6 @@
           <w:tab w:val="left" w:pos="4320"/>
           <w:tab w:val="left" w:pos="4680"/>
         </w:tabs>
-        <w:rPr>
-          <w:rFonts w:ascii="Palatino Linotype" w:hAnsi="Palatino Linotype"/>
-        </w:rPr>
-      </w:pPr>
-    </w:p>
-    <w:p>
-      <w:pPr>
-        <w:tabs>
-          <w:tab w:val="left" w:pos="-1080"/>
-          <w:tab w:val="left" w:pos="-720"/>
-          <w:tab w:val="left" w:pos="0"/>
-          <w:tab w:val="left" w:pos="720"/>
-          <w:tab w:val="left" w:pos="1440"/>
-          <w:tab w:val="left" w:pos="2160"/>
-          <w:tab w:val="left" w:pos="2880"/>
-          <w:tab w:val="left" w:pos="3600"/>
-          <w:tab w:val="left" w:pos="4320"/>
-          <w:tab w:val="left" w:pos="4680"/>
-        </w:tabs>
         <w:ind w:left="4680" w:hanging="4680"/>
         <w:rPr>
           <w:rFonts w:ascii="Palatino Linotype" w:hAnsi="Palatino Linotype"/>
@@ -242,18 +223,8 @@
           <w:sz w:val="20"/>
           <w:szCs w:val="20"/>
         </w:rPr>
-        <w:t xml:space="preserve">{{ </w:t>
-      </w:r>
-      <w:proofErr w:type="spellStart"/>
-      <w:r>
-        <w:rPr>
-          <w:rFonts w:ascii="Palatino Linotype" w:hAnsi="Palatino Linotype"/>
-          <w:sz w:val="20"/>
-          <w:szCs w:val="20"/>
-        </w:rPr>
-        <w:t>case_number</w:t>
-      </w:r>
-      <w:proofErr w:type="spellEnd"/>
+        <w:t>{{ case_number</w:t>
+      </w:r>
       <w:r>
         <w:rPr>
           <w:rFonts w:ascii="Palatino Linotype" w:hAnsi="Palatino Linotype"/>
@@ -339,33 +310,15 @@
           <w:sz w:val="20"/>
           <w:szCs w:val="20"/>
         </w:rPr>
-        <w:t xml:space="preserve">{{ </w:t>
-      </w:r>
-      <w:proofErr w:type="spellStart"/>
-      <w:r>
-        <w:rPr>
-          <w:rFonts w:ascii="Palatino Linotype" w:hAnsi="Palatino Linotype"/>
-          <w:sz w:val="20"/>
-          <w:szCs w:val="20"/>
-        </w:rPr>
-        <w:t>defendant.</w:t>
-      </w:r>
-      <w:r>
-        <w:rPr>
-          <w:rFonts w:ascii="Palatino Linotype" w:hAnsi="Palatino Linotype"/>
-          <w:sz w:val="20"/>
-          <w:szCs w:val="20"/>
-        </w:rPr>
-        <w:t>first_name</w:t>
-      </w:r>
-      <w:proofErr w:type="spellEnd"/>
-      <w:r>
-        <w:rPr>
-          <w:rFonts w:ascii="Palatino Linotype" w:hAnsi="Palatino Linotype"/>
-          <w:sz w:val="20"/>
-          <w:szCs w:val="20"/>
-        </w:rPr>
-        <w:t xml:space="preserve"> }}</w:t>
+        <w:t>{{ defendant.</w:t>
+      </w:r>
+      <w:r>
+        <w:rPr>
+          <w:rFonts w:ascii="Palatino Linotype" w:hAnsi="Palatino Linotype"/>
+          <w:sz w:val="20"/>
+          <w:szCs w:val="20"/>
+        </w:rPr>
+        <w:t>first_name }}</w:t>
       </w:r>
       <w:r>
         <w:rPr>
@@ -381,16 +334,7 @@
           <w:sz w:val="20"/>
           <w:szCs w:val="20"/>
         </w:rPr>
-        <w:t xml:space="preserve">{{ </w:t>
-      </w:r>
-      <w:proofErr w:type="spellStart"/>
-      <w:r>
-        <w:rPr>
-          <w:rFonts w:ascii="Palatino Linotype" w:hAnsi="Palatino Linotype"/>
-          <w:sz w:val="20"/>
-          <w:szCs w:val="20"/>
-        </w:rPr>
-        <w:t>defendant.</w:t>
+        <w:t>{{ defendant.</w:t>
       </w:r>
       <w:r>
         <w:rPr>
@@ -406,16 +350,7 @@
           <w:sz w:val="20"/>
           <w:szCs w:val="20"/>
         </w:rPr>
-        <w:t>name</w:t>
-      </w:r>
-      <w:proofErr w:type="spellEnd"/>
-      <w:r>
-        <w:rPr>
-          <w:rFonts w:ascii="Palatino Linotype" w:hAnsi="Palatino Linotype"/>
-          <w:sz w:val="20"/>
-          <w:szCs w:val="20"/>
-        </w:rPr>
-        <w:t xml:space="preserve"> }}</w:t>
+        <w:t>name }}</w:t>
       </w:r>
       <w:r>
         <w:rPr>
@@ -547,19 +482,26 @@
           <w:sz w:val="20"/>
           <w:szCs w:val="20"/>
         </w:rPr>
-        <w:t xml:space="preserve">% if </w:t>
-      </w:r>
-      <w:proofErr w:type="spellStart"/>
-      <w:r>
-        <w:rPr>
-          <w:rFonts w:ascii="Palatino Linotype" w:hAnsi="Palatino Linotype"/>
-          <w:bCs/>
-          <w:sz w:val="20"/>
-          <w:szCs w:val="20"/>
-        </w:rPr>
-        <w:t>judicial_officer_type</w:t>
-      </w:r>
-      <w:proofErr w:type="spellEnd"/>
+        <w:t>% if judicial_officer</w:t>
+      </w:r>
+      <w:r>
+        <w:rPr>
+          <w:rFonts w:ascii="Palatino Linotype" w:hAnsi="Palatino Linotype"/>
+          <w:bCs/>
+          <w:sz w:val="20"/>
+          <w:szCs w:val="20"/>
+        </w:rPr>
+        <w:t>.officer</w:t>
+      </w:r>
+      <w:r>
+        <w:rPr>
+          <w:rFonts w:ascii="Palatino Linotype" w:hAnsi="Palatino Linotype"/>
+          <w:bCs/>
+          <w:sz w:val="20"/>
+          <w:szCs w:val="20"/>
+        </w:rPr>
+        <w:t>_type</w:t>
+      </w:r>
       <w:r>
         <w:rPr>
           <w:rFonts w:ascii="Palatino Linotype" w:hAnsi="Palatino Linotype"/>
@@ -645,43 +587,23 @@
           <w:sz w:val="20"/>
           <w:szCs w:val="20"/>
         </w:rPr>
-        <w:t xml:space="preserve">{% </w:t>
-      </w:r>
-      <w:proofErr w:type="spellStart"/>
-      <w:r>
-        <w:rPr>
-          <w:rFonts w:ascii="Palatino Linotype" w:hAnsi="Palatino Linotype"/>
-          <w:sz w:val="20"/>
-          <w:szCs w:val="20"/>
-        </w:rPr>
-        <w:t>elif</w:t>
-      </w:r>
-      <w:proofErr w:type="spellEnd"/>
-      <w:r>
-        <w:rPr>
-          <w:rFonts w:ascii="Palatino Linotype" w:hAnsi="Palatino Linotype"/>
-          <w:sz w:val="20"/>
-          <w:szCs w:val="20"/>
-        </w:rPr>
-        <w:t xml:space="preserve"> </w:t>
-      </w:r>
-      <w:proofErr w:type="spellStart"/>
-      <w:r>
-        <w:rPr>
-          <w:rFonts w:ascii="Palatino Linotype" w:hAnsi="Palatino Linotype"/>
-          <w:sz w:val="20"/>
-          <w:szCs w:val="20"/>
-        </w:rPr>
-        <w:t>judicial_officer_type</w:t>
-      </w:r>
-      <w:proofErr w:type="spellEnd"/>
-      <w:r>
-        <w:rPr>
-          <w:rFonts w:ascii="Palatino Linotype" w:hAnsi="Palatino Linotype"/>
-          <w:sz w:val="20"/>
-          <w:szCs w:val="20"/>
-        </w:rPr>
-        <w:t xml:space="preserve"> == ‘Judge’ %}</w:t>
+        <w:t>{% elif judicial_officer</w:t>
+      </w:r>
+      <w:r>
+        <w:rPr>
+          <w:rFonts w:ascii="Palatino Linotype" w:hAnsi="Palatino Linotype"/>
+          <w:sz w:val="20"/>
+          <w:szCs w:val="20"/>
+        </w:rPr>
+        <w:t>.officer</w:t>
+      </w:r>
+      <w:r>
+        <w:rPr>
+          <w:rFonts w:ascii="Palatino Linotype" w:hAnsi="Palatino Linotype"/>
+          <w:sz w:val="20"/>
+          <w:szCs w:val="20"/>
+        </w:rPr>
+        <w:t>_type == ‘Judge’ %}</w:t>
       </w:r>
     </w:p>
     <w:p>
@@ -790,103 +712,25 @@
           <w:sz w:val="20"/>
           <w:szCs w:val="20"/>
         </w:rPr>
-        <w:t xml:space="preserve"> for arraignment on {{ </w:t>
-      </w:r>
-      <w:proofErr w:type="spellStart"/>
-      <w:r>
-        <w:rPr>
-          <w:rFonts w:ascii="Palatino Linotype" w:hAnsi="Palatino Linotype"/>
-          <w:sz w:val="20"/>
-          <w:szCs w:val="20"/>
-        </w:rPr>
-        <w:t>plea_trial_date</w:t>
-      </w:r>
-      <w:proofErr w:type="spellEnd"/>
-      <w:r>
-        <w:rPr>
-          <w:rFonts w:ascii="Palatino Linotype" w:hAnsi="Palatino Linotype"/>
-          <w:sz w:val="20"/>
-          <w:szCs w:val="20"/>
-        </w:rPr>
-        <w:t xml:space="preserve"> }}. </w:t>
-      </w:r>
-      <w:r>
-        <w:rPr>
-          <w:rFonts w:ascii="Palatino Linotype" w:hAnsi="Palatino Linotype"/>
-          <w:bCs/>
-          <w:sz w:val="20"/>
-          <w:szCs w:val="20"/>
-        </w:rPr>
-        <w:t xml:space="preserve">{% if </w:t>
-      </w:r>
-      <w:proofErr w:type="spellStart"/>
-      <w:r>
-        <w:rPr>
-          <w:rFonts w:ascii="Palatino Linotype" w:hAnsi="Palatino Linotype"/>
-          <w:bCs/>
-          <w:sz w:val="20"/>
-          <w:szCs w:val="20"/>
-        </w:rPr>
-        <w:t>amend_offense_details</w:t>
-      </w:r>
-      <w:proofErr w:type="spellEnd"/>
-      <w:r>
-        <w:rPr>
-          <w:rFonts w:ascii="Palatino Linotype" w:hAnsi="Palatino Linotype"/>
-          <w:bCs/>
-          <w:sz w:val="20"/>
-          <w:szCs w:val="20"/>
-        </w:rPr>
-        <w:t xml:space="preserve"> is not none %}</w:t>
-      </w:r>
-      <w:r>
-        <w:rPr>
-          <w:rFonts w:ascii="Palatino Linotype" w:hAnsi="Palatino Linotype"/>
-          <w:bCs/>
-          <w:sz w:val="20"/>
-          <w:szCs w:val="20"/>
-        </w:rPr>
-        <w:t xml:space="preserve">Counsel for the State of Ohio made a motion to amend the charge of {{ </w:t>
-      </w:r>
-      <w:proofErr w:type="spellStart"/>
-      <w:r>
-        <w:rPr>
-          <w:rFonts w:ascii="Palatino Linotype" w:hAnsi="Palatino Linotype"/>
-          <w:bCs/>
-          <w:sz w:val="20"/>
-          <w:szCs w:val="20"/>
-        </w:rPr>
-        <w:t>amend_offense_details.original_charge</w:t>
-      </w:r>
-      <w:proofErr w:type="spellEnd"/>
-      <w:r>
-        <w:rPr>
-          <w:rFonts w:ascii="Palatino Linotype" w:hAnsi="Palatino Linotype"/>
-          <w:bCs/>
-          <w:sz w:val="20"/>
-          <w:szCs w:val="20"/>
-        </w:rPr>
-        <w:t xml:space="preserve"> }} to {{ </w:t>
-      </w:r>
-      <w:proofErr w:type="spellStart"/>
-      <w:r>
-        <w:rPr>
-          <w:rFonts w:ascii="Palatino Linotype" w:hAnsi="Palatino Linotype"/>
-          <w:bCs/>
-          <w:sz w:val="20"/>
-          <w:szCs w:val="20"/>
-        </w:rPr>
-        <w:t>amend_offense_details.amended_charge</w:t>
-      </w:r>
-      <w:proofErr w:type="spellEnd"/>
-      <w:r>
-        <w:rPr>
-          <w:rFonts w:ascii="Palatino Linotype" w:hAnsi="Palatino Linotype"/>
-          <w:bCs/>
-          <w:sz w:val="20"/>
-          <w:szCs w:val="20"/>
-        </w:rPr>
-        <w:t xml:space="preserve"> }}</w:t>
+        <w:t xml:space="preserve"> for arraignment on {{ plea_trial_date }}. </w:t>
+      </w:r>
+      <w:r>
+        <w:rPr>
+          <w:rFonts w:ascii="Palatino Linotype" w:hAnsi="Palatino Linotype"/>
+          <w:bCs/>
+          <w:sz w:val="20"/>
+          <w:szCs w:val="20"/>
+        </w:rPr>
+        <w:t>{% if amend_offense_details is not none %}</w:t>
+      </w:r>
+      <w:r>
+        <w:rPr>
+          <w:rFonts w:ascii="Palatino Linotype" w:hAnsi="Palatino Linotype"/>
+          <w:bCs/>
+          <w:sz w:val="20"/>
+          <w:szCs w:val="20"/>
+        </w:rPr>
+        <w:t>Counsel for the State of Ohio made a motion to amend the charge of {{ amend_offense_details.original_charge }} to {{ amend_offense_details.amended_charge }}</w:t>
       </w:r>
       <w:r>
         <w:rPr>
@@ -913,27 +757,7 @@
           <w:sz w:val="20"/>
           <w:szCs w:val="20"/>
         </w:rPr>
-        <w:t xml:space="preserve">if </w:t>
-      </w:r>
-      <w:proofErr w:type="spellStart"/>
-      <w:r>
-        <w:rPr>
-          <w:rFonts w:ascii="Palatino Linotype" w:hAnsi="Palatino Linotype"/>
-          <w:bCs/>
-          <w:sz w:val="20"/>
-          <w:szCs w:val="20"/>
-        </w:rPr>
-        <w:t>amend_offense_details.motion_disposition</w:t>
-      </w:r>
-      <w:proofErr w:type="spellEnd"/>
-      <w:r>
-        <w:rPr>
-          <w:rFonts w:ascii="Palatino Linotype" w:hAnsi="Palatino Linotype"/>
-          <w:bCs/>
-          <w:sz w:val="20"/>
-          <w:szCs w:val="20"/>
-        </w:rPr>
-        <w:t xml:space="preserve"> </w:t>
+        <w:t xml:space="preserve">if amend_offense_details.motion_disposition </w:t>
       </w:r>
       <w:r>
         <w:rPr>
@@ -1014,27 +838,7 @@
           <w:sz w:val="20"/>
           <w:szCs w:val="20"/>
         </w:rPr>
-        <w:t xml:space="preserve"> {{ </w:t>
-      </w:r>
-      <w:proofErr w:type="spellStart"/>
-      <w:r>
-        <w:rPr>
-          <w:rFonts w:ascii="Palatino Linotype" w:hAnsi="Palatino Linotype"/>
-          <w:bCs/>
-          <w:sz w:val="20"/>
-          <w:szCs w:val="20"/>
-        </w:rPr>
-        <w:t>amend_offense_details.motion_disposition</w:t>
-      </w:r>
-      <w:proofErr w:type="spellEnd"/>
-      <w:r>
-        <w:rPr>
-          <w:rFonts w:ascii="Palatino Linotype" w:hAnsi="Palatino Linotype"/>
-          <w:bCs/>
-          <w:sz w:val="20"/>
-          <w:szCs w:val="20"/>
-        </w:rPr>
-        <w:t xml:space="preserve"> }}.</w:t>
+        <w:t xml:space="preserve"> {{ amend_offense_details.motion_disposition }}.</w:t>
       </w:r>
       <w:r>
         <w:rPr>
@@ -1045,7 +849,6 @@
         </w:rPr>
         <w:t xml:space="preserve">{% </w:t>
       </w:r>
-      <w:proofErr w:type="spellStart"/>
       <w:r>
         <w:rPr>
           <w:rFonts w:ascii="Palatino Linotype" w:hAnsi="Palatino Linotype"/>
@@ -1062,57 +865,7 @@
           <w:sz w:val="20"/>
           <w:szCs w:val="20"/>
         </w:rPr>
-        <w:t>if</w:t>
-      </w:r>
-      <w:proofErr w:type="spellEnd"/>
-      <w:r>
-        <w:rPr>
-          <w:rFonts w:ascii="Palatino Linotype" w:hAnsi="Palatino Linotype"/>
-          <w:bCs/>
-          <w:sz w:val="20"/>
-          <w:szCs w:val="20"/>
-        </w:rPr>
-        <w:t xml:space="preserve"> </w:t>
-      </w:r>
-      <w:proofErr w:type="spellStart"/>
-      <w:r>
-        <w:rPr>
-          <w:rFonts w:ascii="Palatino Linotype" w:hAnsi="Palatino Linotype"/>
-          <w:bCs/>
-          <w:sz w:val="20"/>
-          <w:szCs w:val="20"/>
-        </w:rPr>
-        <w:t>amend_offense_details.motion_disposition</w:t>
-      </w:r>
-      <w:proofErr w:type="spellEnd"/>
-      <w:r>
-        <w:rPr>
-          <w:rFonts w:ascii="Palatino Linotype" w:hAnsi="Palatino Linotype"/>
-          <w:bCs/>
-          <w:sz w:val="20"/>
-          <w:szCs w:val="20"/>
-        </w:rPr>
-        <w:t xml:space="preserve">  ==  ‘Denied’ %}. The Court found the amendment did alter the name or identify of the offense and therefore the motion is {{ </w:t>
-      </w:r>
-      <w:proofErr w:type="spellStart"/>
-      <w:r>
-        <w:rPr>
-          <w:rFonts w:ascii="Palatino Linotype" w:hAnsi="Palatino Linotype"/>
-          <w:bCs/>
-          <w:sz w:val="20"/>
-          <w:szCs w:val="20"/>
-        </w:rPr>
-        <w:t>amend_offense_details.motion_disposition</w:t>
-      </w:r>
-      <w:proofErr w:type="spellEnd"/>
-      <w:r>
-        <w:rPr>
-          <w:rFonts w:ascii="Palatino Linotype" w:hAnsi="Palatino Linotype"/>
-          <w:bCs/>
-          <w:sz w:val="20"/>
-          <w:szCs w:val="20"/>
-        </w:rPr>
-        <w:t xml:space="preserve"> }}. </w:t>
+        <w:t xml:space="preserve">if amend_offense_details.motion_disposition  ==  ‘Denied’ %}. The Court found the amendment did alter the name or identify of the offense and therefore the motion is {{ amend_offense_details.motion_disposition }}. </w:t>
       </w:r>
       <w:r>
         <w:rPr>
@@ -1286,51 +1039,7 @@
                 <w:sz w:val="20"/>
                 <w:szCs w:val="20"/>
               </w:rPr>
-              <w:t>{%</w:t>
-            </w:r>
-            <w:proofErr w:type="spellStart"/>
-            <w:r>
-              <w:rPr>
-                <w:rFonts w:ascii="Palatino Linotype" w:hAnsi="Palatino Linotype"/>
-                <w:b/>
-                <w:bCs/>
-                <w:sz w:val="20"/>
-                <w:szCs w:val="20"/>
-              </w:rPr>
-              <w:t>tc</w:t>
-            </w:r>
-            <w:proofErr w:type="spellEnd"/>
-            <w:r>
-              <w:rPr>
-                <w:rFonts w:ascii="Palatino Linotype" w:hAnsi="Palatino Linotype"/>
-                <w:b/>
-                <w:bCs/>
-                <w:sz w:val="20"/>
-                <w:szCs w:val="20"/>
-              </w:rPr>
-              <w:t xml:space="preserve"> for charge in </w:t>
-            </w:r>
-            <w:proofErr w:type="spellStart"/>
-            <w:r>
-              <w:rPr>
-                <w:rFonts w:ascii="Palatino Linotype" w:hAnsi="Palatino Linotype"/>
-                <w:b/>
-                <w:bCs/>
-                <w:sz w:val="20"/>
-                <w:szCs w:val="20"/>
-              </w:rPr>
-              <w:t>charges_list</w:t>
-            </w:r>
-            <w:proofErr w:type="spellEnd"/>
-            <w:r>
-              <w:rPr>
-                <w:rFonts w:ascii="Palatino Linotype" w:hAnsi="Palatino Linotype"/>
-                <w:b/>
-                <w:bCs/>
-                <w:sz w:val="20"/>
-                <w:szCs w:val="20"/>
-              </w:rPr>
-              <w:t xml:space="preserve"> %}</w:t>
+              <w:t>{%tc for charge in charges_list %}</w:t>
             </w:r>
           </w:p>
         </w:tc>
@@ -1368,29 +1077,7 @@
                 <w:sz w:val="20"/>
                 <w:szCs w:val="20"/>
               </w:rPr>
-              <w:t xml:space="preserve">{{ </w:t>
-            </w:r>
-            <w:proofErr w:type="spellStart"/>
-            <w:r>
-              <w:rPr>
-                <w:rFonts w:ascii="Palatino Linotype" w:hAnsi="Palatino Linotype"/>
-                <w:b/>
-                <w:bCs/>
-                <w:sz w:val="20"/>
-                <w:szCs w:val="20"/>
-              </w:rPr>
-              <w:t>charge.offense</w:t>
-            </w:r>
-            <w:proofErr w:type="spellEnd"/>
-            <w:r>
-              <w:rPr>
-                <w:rFonts w:ascii="Palatino Linotype" w:hAnsi="Palatino Linotype"/>
-                <w:b/>
-                <w:bCs/>
-                <w:sz w:val="20"/>
-                <w:szCs w:val="20"/>
-              </w:rPr>
-              <w:t xml:space="preserve"> }}</w:t>
+              <w:t>{{ charge.offense }}</w:t>
             </w:r>
           </w:p>
         </w:tc>
@@ -1428,51 +1115,7 @@
                 <w:sz w:val="20"/>
                 <w:szCs w:val="20"/>
               </w:rPr>
-              <w:t>{%</w:t>
-            </w:r>
-            <w:proofErr w:type="spellStart"/>
-            <w:r>
-              <w:rPr>
-                <w:rFonts w:ascii="Palatino Linotype" w:hAnsi="Palatino Linotype"/>
-                <w:b/>
-                <w:bCs/>
-                <w:sz w:val="20"/>
-                <w:szCs w:val="20"/>
-              </w:rPr>
-              <w:t>tc</w:t>
-            </w:r>
-            <w:proofErr w:type="spellEnd"/>
-            <w:r>
-              <w:rPr>
-                <w:rFonts w:ascii="Palatino Linotype" w:hAnsi="Palatino Linotype"/>
-                <w:b/>
-                <w:bCs/>
-                <w:sz w:val="20"/>
-                <w:szCs w:val="20"/>
-              </w:rPr>
-              <w:t xml:space="preserve"> </w:t>
-            </w:r>
-            <w:proofErr w:type="spellStart"/>
-            <w:r>
-              <w:rPr>
-                <w:rFonts w:ascii="Palatino Linotype" w:hAnsi="Palatino Linotype"/>
-                <w:b/>
-                <w:bCs/>
-                <w:sz w:val="20"/>
-                <w:szCs w:val="20"/>
-              </w:rPr>
-              <w:t>endfor</w:t>
-            </w:r>
-            <w:proofErr w:type="spellEnd"/>
-            <w:r>
-              <w:rPr>
-                <w:rFonts w:ascii="Palatino Linotype" w:hAnsi="Palatino Linotype"/>
-                <w:b/>
-                <w:bCs/>
-                <w:sz w:val="20"/>
-                <w:szCs w:val="20"/>
-              </w:rPr>
-              <w:t xml:space="preserve"> %}</w:t>
+              <w:t>{%tc endfor %}</w:t>
             </w:r>
           </w:p>
         </w:tc>
@@ -1553,51 +1196,7 @@
                 <w:sz w:val="20"/>
                 <w:szCs w:val="20"/>
               </w:rPr>
-              <w:t>{%</w:t>
-            </w:r>
-            <w:proofErr w:type="spellStart"/>
-            <w:r>
-              <w:rPr>
-                <w:rFonts w:ascii="Palatino Linotype" w:hAnsi="Palatino Linotype"/>
-                <w:b/>
-                <w:bCs/>
-                <w:sz w:val="20"/>
-                <w:szCs w:val="20"/>
-              </w:rPr>
-              <w:t>tc</w:t>
-            </w:r>
-            <w:proofErr w:type="spellEnd"/>
-            <w:r>
-              <w:rPr>
-                <w:rFonts w:ascii="Palatino Linotype" w:hAnsi="Palatino Linotype"/>
-                <w:b/>
-                <w:bCs/>
-                <w:sz w:val="20"/>
-                <w:szCs w:val="20"/>
-              </w:rPr>
-              <w:t xml:space="preserve"> for charge in </w:t>
-            </w:r>
-            <w:proofErr w:type="spellStart"/>
-            <w:r>
-              <w:rPr>
-                <w:rFonts w:ascii="Palatino Linotype" w:hAnsi="Palatino Linotype"/>
-                <w:b/>
-                <w:bCs/>
-                <w:sz w:val="20"/>
-                <w:szCs w:val="20"/>
-              </w:rPr>
-              <w:t>charges_list</w:t>
-            </w:r>
-            <w:proofErr w:type="spellEnd"/>
-            <w:r>
-              <w:rPr>
-                <w:rFonts w:ascii="Palatino Linotype" w:hAnsi="Palatino Linotype"/>
-                <w:b/>
-                <w:bCs/>
-                <w:sz w:val="20"/>
-                <w:szCs w:val="20"/>
-              </w:rPr>
-              <w:t xml:space="preserve"> %}</w:t>
+              <w:t>{%tc for charge in charges_list %}</w:t>
             </w:r>
           </w:p>
         </w:tc>
@@ -1635,29 +1234,7 @@
                 <w:sz w:val="20"/>
                 <w:szCs w:val="20"/>
               </w:rPr>
-              <w:t xml:space="preserve">{{ </w:t>
-            </w:r>
-            <w:proofErr w:type="spellStart"/>
-            <w:r>
-              <w:rPr>
-                <w:rFonts w:ascii="Palatino Linotype" w:hAnsi="Palatino Linotype"/>
-                <w:b/>
-                <w:bCs/>
-                <w:sz w:val="20"/>
-                <w:szCs w:val="20"/>
-              </w:rPr>
-              <w:t>charge.statute</w:t>
-            </w:r>
-            <w:proofErr w:type="spellEnd"/>
-            <w:r>
-              <w:rPr>
-                <w:rFonts w:ascii="Palatino Linotype" w:hAnsi="Palatino Linotype"/>
-                <w:b/>
-                <w:bCs/>
-                <w:sz w:val="20"/>
-                <w:szCs w:val="20"/>
-              </w:rPr>
-              <w:t xml:space="preserve"> }}</w:t>
+              <w:t>{{ charge.statute }}</w:t>
             </w:r>
           </w:p>
         </w:tc>
@@ -1695,51 +1272,7 @@
                 <w:sz w:val="20"/>
                 <w:szCs w:val="20"/>
               </w:rPr>
-              <w:t>{%</w:t>
-            </w:r>
-            <w:proofErr w:type="spellStart"/>
-            <w:r>
-              <w:rPr>
-                <w:rFonts w:ascii="Palatino Linotype" w:hAnsi="Palatino Linotype"/>
-                <w:b/>
-                <w:bCs/>
-                <w:sz w:val="20"/>
-                <w:szCs w:val="20"/>
-              </w:rPr>
-              <w:t>tc</w:t>
-            </w:r>
-            <w:proofErr w:type="spellEnd"/>
-            <w:r>
-              <w:rPr>
-                <w:rFonts w:ascii="Palatino Linotype" w:hAnsi="Palatino Linotype"/>
-                <w:b/>
-                <w:bCs/>
-                <w:sz w:val="20"/>
-                <w:szCs w:val="20"/>
-              </w:rPr>
-              <w:t xml:space="preserve"> </w:t>
-            </w:r>
-            <w:proofErr w:type="spellStart"/>
-            <w:r>
-              <w:rPr>
-                <w:rFonts w:ascii="Palatino Linotype" w:hAnsi="Palatino Linotype"/>
-                <w:b/>
-                <w:bCs/>
-                <w:sz w:val="20"/>
-                <w:szCs w:val="20"/>
-              </w:rPr>
-              <w:t>endfor</w:t>
-            </w:r>
-            <w:proofErr w:type="spellEnd"/>
-            <w:r>
-              <w:rPr>
-                <w:rFonts w:ascii="Palatino Linotype" w:hAnsi="Palatino Linotype"/>
-                <w:b/>
-                <w:bCs/>
-                <w:sz w:val="20"/>
-                <w:szCs w:val="20"/>
-              </w:rPr>
-              <w:t xml:space="preserve"> %}</w:t>
+              <w:t>{%tc endfor %}</w:t>
             </w:r>
           </w:p>
         </w:tc>
@@ -1820,51 +1353,7 @@
                 <w:sz w:val="20"/>
                 <w:szCs w:val="20"/>
               </w:rPr>
-              <w:t>{%</w:t>
-            </w:r>
-            <w:proofErr w:type="spellStart"/>
-            <w:r>
-              <w:rPr>
-                <w:rFonts w:ascii="Palatino Linotype" w:hAnsi="Palatino Linotype"/>
-                <w:b/>
-                <w:bCs/>
-                <w:sz w:val="20"/>
-                <w:szCs w:val="20"/>
-              </w:rPr>
-              <w:t>tc</w:t>
-            </w:r>
-            <w:proofErr w:type="spellEnd"/>
-            <w:r>
-              <w:rPr>
-                <w:rFonts w:ascii="Palatino Linotype" w:hAnsi="Palatino Linotype"/>
-                <w:b/>
-                <w:bCs/>
-                <w:sz w:val="20"/>
-                <w:szCs w:val="20"/>
-              </w:rPr>
-              <w:t xml:space="preserve"> for charge in </w:t>
-            </w:r>
-            <w:proofErr w:type="spellStart"/>
-            <w:r>
-              <w:rPr>
-                <w:rFonts w:ascii="Palatino Linotype" w:hAnsi="Palatino Linotype"/>
-                <w:b/>
-                <w:bCs/>
-                <w:sz w:val="20"/>
-                <w:szCs w:val="20"/>
-              </w:rPr>
-              <w:t>charges_list</w:t>
-            </w:r>
-            <w:proofErr w:type="spellEnd"/>
-            <w:r>
-              <w:rPr>
-                <w:rFonts w:ascii="Palatino Linotype" w:hAnsi="Palatino Linotype"/>
-                <w:b/>
-                <w:bCs/>
-                <w:sz w:val="20"/>
-                <w:szCs w:val="20"/>
-              </w:rPr>
-              <w:t xml:space="preserve"> %}</w:t>
+              <w:t>{%tc for charge in charges_list %}</w:t>
             </w:r>
           </w:p>
         </w:tc>
@@ -1902,29 +1391,7 @@
                 <w:sz w:val="20"/>
                 <w:szCs w:val="20"/>
               </w:rPr>
-              <w:t xml:space="preserve">{{ </w:t>
-            </w:r>
-            <w:proofErr w:type="spellStart"/>
-            <w:r>
-              <w:rPr>
-                <w:rFonts w:ascii="Palatino Linotype" w:hAnsi="Palatino Linotype"/>
-                <w:b/>
-                <w:bCs/>
-                <w:sz w:val="20"/>
-                <w:szCs w:val="20"/>
-              </w:rPr>
-              <w:t>charge.degree</w:t>
-            </w:r>
-            <w:proofErr w:type="spellEnd"/>
-            <w:r>
-              <w:rPr>
-                <w:rFonts w:ascii="Palatino Linotype" w:hAnsi="Palatino Linotype"/>
-                <w:b/>
-                <w:bCs/>
-                <w:sz w:val="20"/>
-                <w:szCs w:val="20"/>
-              </w:rPr>
-              <w:t xml:space="preserve"> }}</w:t>
+              <w:t>{{ charge.degree }}</w:t>
             </w:r>
           </w:p>
         </w:tc>
@@ -1962,51 +1429,7 @@
                 <w:sz w:val="20"/>
                 <w:szCs w:val="20"/>
               </w:rPr>
-              <w:t>{%</w:t>
-            </w:r>
-            <w:proofErr w:type="spellStart"/>
-            <w:r>
-              <w:rPr>
-                <w:rFonts w:ascii="Palatino Linotype" w:hAnsi="Palatino Linotype"/>
-                <w:b/>
-                <w:bCs/>
-                <w:sz w:val="20"/>
-                <w:szCs w:val="20"/>
-              </w:rPr>
-              <w:t>tc</w:t>
-            </w:r>
-            <w:proofErr w:type="spellEnd"/>
-            <w:r>
-              <w:rPr>
-                <w:rFonts w:ascii="Palatino Linotype" w:hAnsi="Palatino Linotype"/>
-                <w:b/>
-                <w:bCs/>
-                <w:sz w:val="20"/>
-                <w:szCs w:val="20"/>
-              </w:rPr>
-              <w:t xml:space="preserve"> </w:t>
-            </w:r>
-            <w:proofErr w:type="spellStart"/>
-            <w:r>
-              <w:rPr>
-                <w:rFonts w:ascii="Palatino Linotype" w:hAnsi="Palatino Linotype"/>
-                <w:b/>
-                <w:bCs/>
-                <w:sz w:val="20"/>
-                <w:szCs w:val="20"/>
-              </w:rPr>
-              <w:t>endfor</w:t>
-            </w:r>
-            <w:proofErr w:type="spellEnd"/>
-            <w:r>
-              <w:rPr>
-                <w:rFonts w:ascii="Palatino Linotype" w:hAnsi="Palatino Linotype"/>
-                <w:b/>
-                <w:bCs/>
-                <w:sz w:val="20"/>
-                <w:szCs w:val="20"/>
-              </w:rPr>
-              <w:t xml:space="preserve"> %}</w:t>
+              <w:t>{%tc endfor %}</w:t>
             </w:r>
           </w:p>
         </w:tc>
@@ -2087,51 +1510,7 @@
                 <w:sz w:val="20"/>
                 <w:szCs w:val="20"/>
               </w:rPr>
-              <w:t>{%</w:t>
-            </w:r>
-            <w:proofErr w:type="spellStart"/>
-            <w:r>
-              <w:rPr>
-                <w:rFonts w:ascii="Palatino Linotype" w:hAnsi="Palatino Linotype"/>
-                <w:b/>
-                <w:bCs/>
-                <w:sz w:val="20"/>
-                <w:szCs w:val="20"/>
-              </w:rPr>
-              <w:t>tc</w:t>
-            </w:r>
-            <w:proofErr w:type="spellEnd"/>
-            <w:r>
-              <w:rPr>
-                <w:rFonts w:ascii="Palatino Linotype" w:hAnsi="Palatino Linotype"/>
-                <w:b/>
-                <w:bCs/>
-                <w:sz w:val="20"/>
-                <w:szCs w:val="20"/>
-              </w:rPr>
-              <w:t xml:space="preserve"> for charge in </w:t>
-            </w:r>
-            <w:proofErr w:type="spellStart"/>
-            <w:r>
-              <w:rPr>
-                <w:rFonts w:ascii="Palatino Linotype" w:hAnsi="Palatino Linotype"/>
-                <w:b/>
-                <w:bCs/>
-                <w:sz w:val="20"/>
-                <w:szCs w:val="20"/>
-              </w:rPr>
-              <w:t>charges_list</w:t>
-            </w:r>
-            <w:proofErr w:type="spellEnd"/>
-            <w:r>
-              <w:rPr>
-                <w:rFonts w:ascii="Palatino Linotype" w:hAnsi="Palatino Linotype"/>
-                <w:b/>
-                <w:bCs/>
-                <w:sz w:val="20"/>
-                <w:szCs w:val="20"/>
-              </w:rPr>
-              <w:t xml:space="preserve"> %}</w:t>
+              <w:t>{%tc for charge in charges_list %}</w:t>
             </w:r>
           </w:p>
         </w:tc>
@@ -2169,29 +1548,7 @@
                 <w:sz w:val="20"/>
                 <w:szCs w:val="20"/>
               </w:rPr>
-              <w:t xml:space="preserve">{{ </w:t>
-            </w:r>
-            <w:proofErr w:type="spellStart"/>
-            <w:r>
-              <w:rPr>
-                <w:rFonts w:ascii="Palatino Linotype" w:hAnsi="Palatino Linotype"/>
-                <w:b/>
-                <w:bCs/>
-                <w:sz w:val="20"/>
-                <w:szCs w:val="20"/>
-              </w:rPr>
-              <w:t>charge.plea</w:t>
-            </w:r>
-            <w:proofErr w:type="spellEnd"/>
-            <w:r>
-              <w:rPr>
-                <w:rFonts w:ascii="Palatino Linotype" w:hAnsi="Palatino Linotype"/>
-                <w:b/>
-                <w:bCs/>
-                <w:sz w:val="20"/>
-                <w:szCs w:val="20"/>
-              </w:rPr>
-              <w:t>}}</w:t>
+              <w:t>{{ charge.plea}}</w:t>
             </w:r>
           </w:p>
         </w:tc>
@@ -2229,51 +1586,7 @@
                 <w:sz w:val="20"/>
                 <w:szCs w:val="20"/>
               </w:rPr>
-              <w:t>{%</w:t>
-            </w:r>
-            <w:proofErr w:type="spellStart"/>
-            <w:r>
-              <w:rPr>
-                <w:rFonts w:ascii="Palatino Linotype" w:hAnsi="Palatino Linotype"/>
-                <w:b/>
-                <w:bCs/>
-                <w:sz w:val="20"/>
-                <w:szCs w:val="20"/>
-              </w:rPr>
-              <w:t>tc</w:t>
-            </w:r>
-            <w:proofErr w:type="spellEnd"/>
-            <w:r>
-              <w:rPr>
-                <w:rFonts w:ascii="Palatino Linotype" w:hAnsi="Palatino Linotype"/>
-                <w:b/>
-                <w:bCs/>
-                <w:sz w:val="20"/>
-                <w:szCs w:val="20"/>
-              </w:rPr>
-              <w:t xml:space="preserve"> </w:t>
-            </w:r>
-            <w:proofErr w:type="spellStart"/>
-            <w:r>
-              <w:rPr>
-                <w:rFonts w:ascii="Palatino Linotype" w:hAnsi="Palatino Linotype"/>
-                <w:b/>
-                <w:bCs/>
-                <w:sz w:val="20"/>
-                <w:szCs w:val="20"/>
-              </w:rPr>
-              <w:t>endfor</w:t>
-            </w:r>
-            <w:proofErr w:type="spellEnd"/>
-            <w:r>
-              <w:rPr>
-                <w:rFonts w:ascii="Palatino Linotype" w:hAnsi="Palatino Linotype"/>
-                <w:b/>
-                <w:bCs/>
-                <w:sz w:val="20"/>
-                <w:szCs w:val="20"/>
-              </w:rPr>
-              <w:t xml:space="preserve"> %}</w:t>
+              <w:t>{%tc endfor %}</w:t>
             </w:r>
           </w:p>
         </w:tc>
@@ -2354,51 +1667,7 @@
                 <w:sz w:val="20"/>
                 <w:szCs w:val="20"/>
               </w:rPr>
-              <w:t>{%</w:t>
-            </w:r>
-            <w:proofErr w:type="spellStart"/>
-            <w:r>
-              <w:rPr>
-                <w:rFonts w:ascii="Palatino Linotype" w:hAnsi="Palatino Linotype"/>
-                <w:b/>
-                <w:bCs/>
-                <w:sz w:val="20"/>
-                <w:szCs w:val="20"/>
-              </w:rPr>
-              <w:t>tc</w:t>
-            </w:r>
-            <w:proofErr w:type="spellEnd"/>
-            <w:r>
-              <w:rPr>
-                <w:rFonts w:ascii="Palatino Linotype" w:hAnsi="Palatino Linotype"/>
-                <w:b/>
-                <w:bCs/>
-                <w:sz w:val="20"/>
-                <w:szCs w:val="20"/>
-              </w:rPr>
-              <w:t xml:space="preserve"> for charge in </w:t>
-            </w:r>
-            <w:proofErr w:type="spellStart"/>
-            <w:r>
-              <w:rPr>
-                <w:rFonts w:ascii="Palatino Linotype" w:hAnsi="Palatino Linotype"/>
-                <w:b/>
-                <w:bCs/>
-                <w:sz w:val="20"/>
-                <w:szCs w:val="20"/>
-              </w:rPr>
-              <w:t>charges_list</w:t>
-            </w:r>
-            <w:proofErr w:type="spellEnd"/>
-            <w:r>
-              <w:rPr>
-                <w:rFonts w:ascii="Palatino Linotype" w:hAnsi="Palatino Linotype"/>
-                <w:b/>
-                <w:bCs/>
-                <w:sz w:val="20"/>
-                <w:szCs w:val="20"/>
-              </w:rPr>
-              <w:t xml:space="preserve"> %}</w:t>
+              <w:t>{%tc for charge in charges_list %}</w:t>
             </w:r>
           </w:p>
         </w:tc>
@@ -2436,29 +1705,7 @@
                 <w:sz w:val="20"/>
                 <w:szCs w:val="20"/>
               </w:rPr>
-              <w:t xml:space="preserve">{{ </w:t>
-            </w:r>
-            <w:proofErr w:type="spellStart"/>
-            <w:r>
-              <w:rPr>
-                <w:rFonts w:ascii="Palatino Linotype" w:hAnsi="Palatino Linotype"/>
-                <w:b/>
-                <w:bCs/>
-                <w:sz w:val="20"/>
-                <w:szCs w:val="20"/>
-              </w:rPr>
-              <w:t>charge.finding</w:t>
-            </w:r>
-            <w:proofErr w:type="spellEnd"/>
-            <w:r>
-              <w:rPr>
-                <w:rFonts w:ascii="Palatino Linotype" w:hAnsi="Palatino Linotype"/>
-                <w:b/>
-                <w:bCs/>
-                <w:sz w:val="20"/>
-                <w:szCs w:val="20"/>
-              </w:rPr>
-              <w:t xml:space="preserve"> }}</w:t>
+              <w:t>{{ charge.finding }}</w:t>
             </w:r>
           </w:p>
         </w:tc>
@@ -2496,51 +1743,7 @@
                 <w:sz w:val="20"/>
                 <w:szCs w:val="20"/>
               </w:rPr>
-              <w:t>{%</w:t>
-            </w:r>
-            <w:proofErr w:type="spellStart"/>
-            <w:r>
-              <w:rPr>
-                <w:rFonts w:ascii="Palatino Linotype" w:hAnsi="Palatino Linotype"/>
-                <w:b/>
-                <w:bCs/>
-                <w:sz w:val="20"/>
-                <w:szCs w:val="20"/>
-              </w:rPr>
-              <w:t>tc</w:t>
-            </w:r>
-            <w:proofErr w:type="spellEnd"/>
-            <w:r>
-              <w:rPr>
-                <w:rFonts w:ascii="Palatino Linotype" w:hAnsi="Palatino Linotype"/>
-                <w:b/>
-                <w:bCs/>
-                <w:sz w:val="20"/>
-                <w:szCs w:val="20"/>
-              </w:rPr>
-              <w:t xml:space="preserve"> </w:t>
-            </w:r>
-            <w:proofErr w:type="spellStart"/>
-            <w:r>
-              <w:rPr>
-                <w:rFonts w:ascii="Palatino Linotype" w:hAnsi="Palatino Linotype"/>
-                <w:b/>
-                <w:bCs/>
-                <w:sz w:val="20"/>
-                <w:szCs w:val="20"/>
-              </w:rPr>
-              <w:t>endfor</w:t>
-            </w:r>
-            <w:proofErr w:type="spellEnd"/>
-            <w:r>
-              <w:rPr>
-                <w:rFonts w:ascii="Palatino Linotype" w:hAnsi="Palatino Linotype"/>
-                <w:b/>
-                <w:bCs/>
-                <w:sz w:val="20"/>
-                <w:szCs w:val="20"/>
-              </w:rPr>
-              <w:t xml:space="preserve"> %}</w:t>
+              <w:t>{%tc endfor %}</w:t>
             </w:r>
           </w:p>
         </w:tc>
@@ -2621,51 +1824,7 @@
                 <w:sz w:val="20"/>
                 <w:szCs w:val="20"/>
               </w:rPr>
-              <w:t>{%</w:t>
-            </w:r>
-            <w:proofErr w:type="spellStart"/>
-            <w:r>
-              <w:rPr>
-                <w:rFonts w:ascii="Palatino Linotype" w:hAnsi="Palatino Linotype"/>
-                <w:b/>
-                <w:bCs/>
-                <w:sz w:val="20"/>
-                <w:szCs w:val="20"/>
-              </w:rPr>
-              <w:t>tc</w:t>
-            </w:r>
-            <w:proofErr w:type="spellEnd"/>
-            <w:r>
-              <w:rPr>
-                <w:rFonts w:ascii="Palatino Linotype" w:hAnsi="Palatino Linotype"/>
-                <w:b/>
-                <w:bCs/>
-                <w:sz w:val="20"/>
-                <w:szCs w:val="20"/>
-              </w:rPr>
-              <w:t xml:space="preserve"> for charge in </w:t>
-            </w:r>
-            <w:proofErr w:type="spellStart"/>
-            <w:r>
-              <w:rPr>
-                <w:rFonts w:ascii="Palatino Linotype" w:hAnsi="Palatino Linotype"/>
-                <w:b/>
-                <w:bCs/>
-                <w:sz w:val="20"/>
-                <w:szCs w:val="20"/>
-              </w:rPr>
-              <w:t>charges_list</w:t>
-            </w:r>
-            <w:proofErr w:type="spellEnd"/>
-            <w:r>
-              <w:rPr>
-                <w:rFonts w:ascii="Palatino Linotype" w:hAnsi="Palatino Linotype"/>
-                <w:b/>
-                <w:bCs/>
-                <w:sz w:val="20"/>
-                <w:szCs w:val="20"/>
-              </w:rPr>
-              <w:t xml:space="preserve"> %}</w:t>
+              <w:t>{%tc for charge in charges_list %}</w:t>
             </w:r>
           </w:p>
         </w:tc>
@@ -2713,29 +1872,7 @@
                 <w:sz w:val="20"/>
                 <w:szCs w:val="20"/>
               </w:rPr>
-              <w:t xml:space="preserve">{{ </w:t>
-            </w:r>
-            <w:proofErr w:type="spellStart"/>
-            <w:r>
-              <w:rPr>
-                <w:rFonts w:ascii="Palatino Linotype" w:hAnsi="Palatino Linotype"/>
-                <w:b/>
-                <w:bCs/>
-                <w:sz w:val="20"/>
-                <w:szCs w:val="20"/>
-              </w:rPr>
-              <w:t>charge.fines_amount</w:t>
-            </w:r>
-            <w:proofErr w:type="spellEnd"/>
-            <w:r>
-              <w:rPr>
-                <w:rFonts w:ascii="Palatino Linotype" w:hAnsi="Palatino Linotype"/>
-                <w:b/>
-                <w:bCs/>
-                <w:sz w:val="20"/>
-                <w:szCs w:val="20"/>
-              </w:rPr>
-              <w:t xml:space="preserve"> }}</w:t>
+              <w:t>{{ charge.fines_amount }}</w:t>
             </w:r>
           </w:p>
         </w:tc>
@@ -2773,51 +1910,7 @@
                 <w:sz w:val="20"/>
                 <w:szCs w:val="20"/>
               </w:rPr>
-              <w:t>{%</w:t>
-            </w:r>
-            <w:proofErr w:type="spellStart"/>
-            <w:r>
-              <w:rPr>
-                <w:rFonts w:ascii="Palatino Linotype" w:hAnsi="Palatino Linotype"/>
-                <w:b/>
-                <w:bCs/>
-                <w:sz w:val="20"/>
-                <w:szCs w:val="20"/>
-              </w:rPr>
-              <w:t>tc</w:t>
-            </w:r>
-            <w:proofErr w:type="spellEnd"/>
-            <w:r>
-              <w:rPr>
-                <w:rFonts w:ascii="Palatino Linotype" w:hAnsi="Palatino Linotype"/>
-                <w:b/>
-                <w:bCs/>
-                <w:sz w:val="20"/>
-                <w:szCs w:val="20"/>
-              </w:rPr>
-              <w:t xml:space="preserve"> </w:t>
-            </w:r>
-            <w:proofErr w:type="spellStart"/>
-            <w:r>
-              <w:rPr>
-                <w:rFonts w:ascii="Palatino Linotype" w:hAnsi="Palatino Linotype"/>
-                <w:b/>
-                <w:bCs/>
-                <w:sz w:val="20"/>
-                <w:szCs w:val="20"/>
-              </w:rPr>
-              <w:t>endfor</w:t>
-            </w:r>
-            <w:proofErr w:type="spellEnd"/>
-            <w:r>
-              <w:rPr>
-                <w:rFonts w:ascii="Palatino Linotype" w:hAnsi="Palatino Linotype"/>
-                <w:b/>
-                <w:bCs/>
-                <w:sz w:val="20"/>
-                <w:szCs w:val="20"/>
-              </w:rPr>
-              <w:t xml:space="preserve"> %}</w:t>
+              <w:t>{%tc endfor %}</w:t>
             </w:r>
           </w:p>
         </w:tc>
@@ -2860,7 +1953,6 @@
                 <w:sz w:val="20"/>
                 <w:szCs w:val="20"/>
               </w:rPr>
-              <w:lastRenderedPageBreak/>
               <w:t xml:space="preserve">Fines </w:t>
             </w:r>
             <w:r>
@@ -2909,9 +2001,8 @@
                 <w:sz w:val="20"/>
                 <w:szCs w:val="20"/>
               </w:rPr>
-              <w:t>{%</w:t>
+              <w:t xml:space="preserve">{%tc for charge </w:t>
             </w:r>
-            <w:proofErr w:type="spellStart"/>
             <w:r>
               <w:rPr>
                 <w:rFonts w:ascii="Palatino Linotype" w:hAnsi="Palatino Linotype"/>
@@ -2920,40 +2011,8 @@
                 <w:sz w:val="20"/>
                 <w:szCs w:val="20"/>
               </w:rPr>
-              <w:t>tc</w:t>
-            </w:r>
-            <w:proofErr w:type="spellEnd"/>
-            <w:r>
-              <w:rPr>
-                <w:rFonts w:ascii="Palatino Linotype" w:hAnsi="Palatino Linotype"/>
-                <w:b/>
-                <w:bCs/>
-                <w:sz w:val="20"/>
-                <w:szCs w:val="20"/>
-              </w:rPr>
-              <w:t xml:space="preserve"> for charge in </w:t>
-            </w:r>
-            <w:proofErr w:type="spellStart"/>
-            <w:r>
-              <w:rPr>
-                <w:rFonts w:ascii="Palatino Linotype" w:hAnsi="Palatino Linotype"/>
-                <w:b/>
-                <w:bCs/>
-                <w:sz w:val="20"/>
-                <w:szCs w:val="20"/>
-              </w:rPr>
-              <w:t>charges_list</w:t>
-            </w:r>
-            <w:proofErr w:type="spellEnd"/>
-            <w:r>
-              <w:rPr>
-                <w:rFonts w:ascii="Palatino Linotype" w:hAnsi="Palatino Linotype"/>
-                <w:b/>
-                <w:bCs/>
-                <w:sz w:val="20"/>
-                <w:szCs w:val="20"/>
-              </w:rPr>
-              <w:t xml:space="preserve"> %}</w:t>
+              <w:lastRenderedPageBreak/>
+              <w:t>in charges_list %}</w:t>
             </w:r>
           </w:p>
         </w:tc>
@@ -2991,6 +2050,7 @@
                 <w:sz w:val="20"/>
                 <w:szCs w:val="20"/>
               </w:rPr>
+              <w:lastRenderedPageBreak/>
               <w:t xml:space="preserve">$ </w:t>
             </w:r>
             <w:r>
@@ -3001,29 +2061,7 @@
                 <w:sz w:val="20"/>
                 <w:szCs w:val="20"/>
               </w:rPr>
-              <w:t xml:space="preserve">{{ </w:t>
-            </w:r>
-            <w:proofErr w:type="spellStart"/>
-            <w:r>
-              <w:rPr>
-                <w:rFonts w:ascii="Palatino Linotype" w:hAnsi="Palatino Linotype"/>
-                <w:b/>
-                <w:bCs/>
-                <w:sz w:val="20"/>
-                <w:szCs w:val="20"/>
-              </w:rPr>
-              <w:t>charge.fines_suspended</w:t>
-            </w:r>
-            <w:proofErr w:type="spellEnd"/>
-            <w:r>
-              <w:rPr>
-                <w:rFonts w:ascii="Palatino Linotype" w:hAnsi="Palatino Linotype"/>
-                <w:b/>
-                <w:bCs/>
-                <w:sz w:val="20"/>
-                <w:szCs w:val="20"/>
-              </w:rPr>
-              <w:t xml:space="preserve"> }}</w:t>
+              <w:t>{{ charge.fines_suspended }}</w:t>
             </w:r>
           </w:p>
         </w:tc>
@@ -3061,51 +2099,7 @@
                 <w:sz w:val="20"/>
                 <w:szCs w:val="20"/>
               </w:rPr>
-              <w:t>{%</w:t>
-            </w:r>
-            <w:proofErr w:type="spellStart"/>
-            <w:r>
-              <w:rPr>
-                <w:rFonts w:ascii="Palatino Linotype" w:hAnsi="Palatino Linotype"/>
-                <w:b/>
-                <w:bCs/>
-                <w:sz w:val="20"/>
-                <w:szCs w:val="20"/>
-              </w:rPr>
-              <w:t>tc</w:t>
-            </w:r>
-            <w:proofErr w:type="spellEnd"/>
-            <w:r>
-              <w:rPr>
-                <w:rFonts w:ascii="Palatino Linotype" w:hAnsi="Palatino Linotype"/>
-                <w:b/>
-                <w:bCs/>
-                <w:sz w:val="20"/>
-                <w:szCs w:val="20"/>
-              </w:rPr>
-              <w:t xml:space="preserve"> </w:t>
-            </w:r>
-            <w:proofErr w:type="spellStart"/>
-            <w:r>
-              <w:rPr>
-                <w:rFonts w:ascii="Palatino Linotype" w:hAnsi="Palatino Linotype"/>
-                <w:b/>
-                <w:bCs/>
-                <w:sz w:val="20"/>
-                <w:szCs w:val="20"/>
-              </w:rPr>
-              <w:t>endfor</w:t>
-            </w:r>
-            <w:proofErr w:type="spellEnd"/>
-            <w:r>
-              <w:rPr>
-                <w:rFonts w:ascii="Palatino Linotype" w:hAnsi="Palatino Linotype"/>
-                <w:b/>
-                <w:bCs/>
-                <w:sz w:val="20"/>
-                <w:szCs w:val="20"/>
-              </w:rPr>
-              <w:t xml:space="preserve"> %}</w:t>
+              <w:t>{%tc endfor %}</w:t>
             </w:r>
           </w:p>
         </w:tc>
@@ -3161,27 +2155,7 @@
           <w:sz w:val="20"/>
           <w:szCs w:val="20"/>
         </w:rPr>
-        <w:t xml:space="preserve">if </w:t>
-      </w:r>
-      <w:proofErr w:type="spellStart"/>
-      <w:r>
-        <w:rPr>
-          <w:rFonts w:ascii="Palatino Linotype" w:hAnsi="Palatino Linotype"/>
-          <w:bCs/>
-          <w:sz w:val="20"/>
-          <w:szCs w:val="20"/>
-        </w:rPr>
-        <w:t>court_costs_ordered</w:t>
-      </w:r>
-      <w:proofErr w:type="spellEnd"/>
-      <w:r>
-        <w:rPr>
-          <w:rFonts w:ascii="Palatino Linotype" w:hAnsi="Palatino Linotype"/>
-          <w:bCs/>
-          <w:sz w:val="20"/>
-          <w:szCs w:val="20"/>
-        </w:rPr>
-        <w:t xml:space="preserve"> == ‘Yes’ %}</w:t>
+        <w:t>if court_costs_ordered == ‘Yes’ %}</w:t>
       </w:r>
       <w:r>
         <w:rPr>
@@ -3228,19 +2202,27 @@
           <w:sz w:val="20"/>
           <w:szCs w:val="20"/>
         </w:rPr>
-        <w:t xml:space="preserve">{% </w:t>
-      </w:r>
-      <w:proofErr w:type="spellStart"/>
-      <w:r>
-        <w:rPr>
-          <w:rFonts w:ascii="Palatino Linotype" w:hAnsi="Palatino Linotype"/>
-          <w:bCs/>
-          <w:sz w:val="20"/>
-          <w:szCs w:val="20"/>
-        </w:rPr>
-        <w:t>elif</w:t>
-      </w:r>
-      <w:proofErr w:type="spellEnd"/>
+        <w:t>{% elif court_costs_ordered == ‘No’ %}</w:t>
+      </w:r>
+      <w:r>
+        <w:rPr>
+          <w:rFonts w:ascii="Palatino Linotype" w:hAnsi="Palatino Linotype"/>
+          <w:bCs/>
+          <w:sz w:val="20"/>
+          <w:szCs w:val="20"/>
+          <w:u w:val="single"/>
+        </w:rPr>
+        <w:t>Court costs in this case are waived</w:t>
+      </w:r>
+      <w:r>
+        <w:rPr>
+          <w:rFonts w:ascii="Palatino Linotype" w:hAnsi="Palatino Linotype"/>
+          <w:bCs/>
+          <w:sz w:val="20"/>
+          <w:szCs w:val="20"/>
+        </w:rPr>
+        <w:t>.</w:t>
+      </w:r>
       <w:r>
         <w:rPr>
           <w:rFonts w:ascii="Palatino Linotype" w:hAnsi="Palatino Linotype"/>
@@ -3250,49 +2232,78 @@
         </w:rPr>
         <w:t xml:space="preserve"> </w:t>
       </w:r>
-      <w:proofErr w:type="spellStart"/>
-      <w:r>
-        <w:rPr>
-          <w:rFonts w:ascii="Palatino Linotype" w:hAnsi="Palatino Linotype"/>
-          <w:bCs/>
-          <w:sz w:val="20"/>
-          <w:szCs w:val="20"/>
-        </w:rPr>
-        <w:t>court_costs_ordered</w:t>
-      </w:r>
-      <w:proofErr w:type="spellEnd"/>
-      <w:r>
-        <w:rPr>
-          <w:rFonts w:ascii="Palatino Linotype" w:hAnsi="Palatino Linotype"/>
-          <w:bCs/>
-          <w:sz w:val="20"/>
-          <w:szCs w:val="20"/>
-        </w:rPr>
-        <w:t xml:space="preserve"> == ‘No’ %}</w:t>
-      </w:r>
-      <w:r>
-        <w:rPr>
-          <w:rFonts w:ascii="Palatino Linotype" w:hAnsi="Palatino Linotype"/>
-          <w:bCs/>
-          <w:sz w:val="20"/>
-          <w:szCs w:val="20"/>
-          <w:u w:val="single"/>
-        </w:rPr>
-        <w:t>Court costs in this case are waived</w:t>
-      </w:r>
-      <w:r>
-        <w:rPr>
-          <w:rFonts w:ascii="Palatino Linotype" w:hAnsi="Palatino Linotype"/>
-          <w:bCs/>
-          <w:sz w:val="20"/>
-          <w:szCs w:val="20"/>
-        </w:rPr>
-        <w:t>.</w:t>
-      </w:r>
-      <w:r>
-        <w:rPr>
-          <w:rFonts w:ascii="Palatino Linotype" w:hAnsi="Palatino Linotype"/>
-          <w:bCs/>
+      <w:r>
+        <w:rPr>
+          <w:rFonts w:ascii="Palatino Linotype" w:hAnsi="Palatino Linotype"/>
+          <w:bCs/>
+          <w:sz w:val="20"/>
+          <w:szCs w:val="20"/>
+        </w:rPr>
+        <w:t>{% endif %}</w:t>
+      </w:r>
+      <w:r>
+        <w:rPr>
+          <w:rFonts w:ascii="Palatino Linotype" w:hAnsi="Palatino Linotype"/>
+          <w:sz w:val="20"/>
+          <w:szCs w:val="20"/>
+        </w:rPr>
+        <w:t>Having</w:t>
+      </w:r>
+      <w:r>
+        <w:rPr>
+          <w:rFonts w:ascii="Palatino Linotype" w:hAnsi="Palatino Linotype"/>
+          <w:sz w:val="20"/>
+          <w:szCs w:val="20"/>
+        </w:rPr>
+        <w:t xml:space="preserve"> been informed of the fines and costs owed, Defendant expressed an ability to pay </w:t>
+      </w:r>
+      <w:r>
+        <w:rPr>
+          <w:rFonts w:ascii="Palatino Linotype" w:hAnsi="Palatino Linotype"/>
+          <w:b/>
+          <w:bCs/>
+          <w:sz w:val="20"/>
+          <w:szCs w:val="20"/>
+        </w:rPr>
+        <w:t>{{ ability_to_pay_time }}</w:t>
+      </w:r>
+      <w:r>
+        <w:rPr>
+          <w:rFonts w:ascii="Palatino Linotype" w:hAnsi="Palatino Linotype"/>
+          <w:sz w:val="20"/>
+          <w:szCs w:val="20"/>
+        </w:rPr>
+        <w:t xml:space="preserve">. Absent further order the fines and costs shall be paid in full by </w:t>
+      </w:r>
+      <w:r>
+        <w:rPr>
+          <w:rFonts w:ascii="Palatino Linotype" w:hAnsi="Palatino Linotype"/>
+          <w:b/>
+          <w:bCs/>
+          <w:sz w:val="20"/>
+          <w:szCs w:val="20"/>
+        </w:rPr>
+        <w:t>{{ balance_due_date }}</w:t>
+      </w:r>
+      <w:r>
+        <w:rPr>
+          <w:rFonts w:ascii="Palatino Linotype" w:hAnsi="Palatino Linotype"/>
+          <w:sz w:val="20"/>
+          <w:szCs w:val="20"/>
+        </w:rPr>
+        <w:t xml:space="preserve">. </w:t>
+      </w:r>
+      <w:r>
+        <w:rPr>
+          <w:rFonts w:ascii="Palatino Linotype" w:hAnsi="Palatino Linotype"/>
+          <w:sz w:val="20"/>
+          <w:szCs w:val="20"/>
+        </w:rPr>
+        <w:t>{% if ability_to_pay_time</w:t>
+      </w:r>
+      <w:r>
+        <w:rPr>
+          <w:rFonts w:ascii="Palatino Linotype" w:hAnsi="Palatino Linotype"/>
           <w:sz w:val="20"/>
           <w:szCs w:val="20"/>
         </w:rPr>
@@ -3301,157 +2312,6 @@
       <w:r>
         <w:rPr>
           <w:rFonts w:ascii="Palatino Linotype" w:hAnsi="Palatino Linotype"/>
-          <w:bCs/>
-          <w:sz w:val="20"/>
-          <w:szCs w:val="20"/>
-        </w:rPr>
-        <w:t xml:space="preserve">{% </w:t>
-      </w:r>
-      <w:proofErr w:type="spellStart"/>
-      <w:r>
-        <w:rPr>
-          <w:rFonts w:ascii="Palatino Linotype" w:hAnsi="Palatino Linotype"/>
-          <w:bCs/>
-          <w:sz w:val="20"/>
-          <w:szCs w:val="20"/>
-        </w:rPr>
-        <w:t>endif</w:t>
-      </w:r>
-      <w:proofErr w:type="spellEnd"/>
-      <w:r>
-        <w:rPr>
-          <w:rFonts w:ascii="Palatino Linotype" w:hAnsi="Palatino Linotype"/>
-          <w:bCs/>
-          <w:sz w:val="20"/>
-          <w:szCs w:val="20"/>
-        </w:rPr>
-        <w:t xml:space="preserve"> %}</w:t>
-      </w:r>
-      <w:r>
-        <w:rPr>
-          <w:rFonts w:ascii="Palatino Linotype" w:hAnsi="Palatino Linotype"/>
-          <w:sz w:val="20"/>
-          <w:szCs w:val="20"/>
-        </w:rPr>
-        <w:t>Having</w:t>
-      </w:r>
-      <w:r>
-        <w:rPr>
-          <w:rFonts w:ascii="Palatino Linotype" w:hAnsi="Palatino Linotype"/>
-          <w:sz w:val="20"/>
-          <w:szCs w:val="20"/>
-        </w:rPr>
-        <w:t xml:space="preserve"> been informed of the fines and costs owed, Defendant expressed an ability to pay </w:t>
-      </w:r>
-      <w:r>
-        <w:rPr>
-          <w:rFonts w:ascii="Palatino Linotype" w:hAnsi="Palatino Linotype"/>
-          <w:b/>
-          <w:bCs/>
-          <w:sz w:val="20"/>
-          <w:szCs w:val="20"/>
-        </w:rPr>
-        <w:t xml:space="preserve">{{ </w:t>
-      </w:r>
-      <w:proofErr w:type="spellStart"/>
-      <w:r>
-        <w:rPr>
-          <w:rFonts w:ascii="Palatino Linotype" w:hAnsi="Palatino Linotype"/>
-          <w:b/>
-          <w:bCs/>
-          <w:sz w:val="20"/>
-          <w:szCs w:val="20"/>
-        </w:rPr>
-        <w:t>ability_to_pay_time</w:t>
-      </w:r>
-      <w:proofErr w:type="spellEnd"/>
-      <w:r>
-        <w:rPr>
-          <w:rFonts w:ascii="Palatino Linotype" w:hAnsi="Palatino Linotype"/>
-          <w:b/>
-          <w:bCs/>
-          <w:sz w:val="20"/>
-          <w:szCs w:val="20"/>
-        </w:rPr>
-        <w:t xml:space="preserve"> }}</w:t>
-      </w:r>
-      <w:r>
-        <w:rPr>
-          <w:rFonts w:ascii="Palatino Linotype" w:hAnsi="Palatino Linotype"/>
-          <w:sz w:val="20"/>
-          <w:szCs w:val="20"/>
-        </w:rPr>
-        <w:t xml:space="preserve">. Absent further order the fines and costs shall be paid in full by </w:t>
-      </w:r>
-      <w:r>
-        <w:rPr>
-          <w:rFonts w:ascii="Palatino Linotype" w:hAnsi="Palatino Linotype"/>
-          <w:b/>
-          <w:bCs/>
-          <w:sz w:val="20"/>
-          <w:szCs w:val="20"/>
-        </w:rPr>
-        <w:t xml:space="preserve">{{ </w:t>
-      </w:r>
-      <w:proofErr w:type="spellStart"/>
-      <w:r>
-        <w:rPr>
-          <w:rFonts w:ascii="Palatino Linotype" w:hAnsi="Palatino Linotype"/>
-          <w:b/>
-          <w:bCs/>
-          <w:sz w:val="20"/>
-          <w:szCs w:val="20"/>
-        </w:rPr>
-        <w:t>balance_due_date</w:t>
-      </w:r>
-      <w:proofErr w:type="spellEnd"/>
-      <w:r>
-        <w:rPr>
-          <w:rFonts w:ascii="Palatino Linotype" w:hAnsi="Palatino Linotype"/>
-          <w:b/>
-          <w:bCs/>
-          <w:sz w:val="20"/>
-          <w:szCs w:val="20"/>
-        </w:rPr>
-        <w:t xml:space="preserve"> }}</w:t>
-      </w:r>
-      <w:r>
-        <w:rPr>
-          <w:rFonts w:ascii="Palatino Linotype" w:hAnsi="Palatino Linotype"/>
-          <w:sz w:val="20"/>
-          <w:szCs w:val="20"/>
-        </w:rPr>
-        <w:t xml:space="preserve">. </w:t>
-      </w:r>
-      <w:r>
-        <w:rPr>
-          <w:rFonts w:ascii="Palatino Linotype" w:hAnsi="Palatino Linotype"/>
-          <w:sz w:val="20"/>
-          <w:szCs w:val="20"/>
-        </w:rPr>
-        <w:t xml:space="preserve">{% if </w:t>
-      </w:r>
-      <w:proofErr w:type="spellStart"/>
-      <w:r>
-        <w:rPr>
-          <w:rFonts w:ascii="Palatino Linotype" w:hAnsi="Palatino Linotype"/>
-          <w:sz w:val="20"/>
-          <w:szCs w:val="20"/>
-        </w:rPr>
-        <w:t>ability_to_pay_time</w:t>
-      </w:r>
-      <w:proofErr w:type="spellEnd"/>
-      <w:r>
-        <w:rPr>
-          <w:rFonts w:ascii="Palatino Linotype" w:hAnsi="Palatino Linotype"/>
-          <w:sz w:val="20"/>
-          <w:szCs w:val="20"/>
-        </w:rPr>
-        <w:t xml:space="preserve"> </w:t>
-      </w:r>
-      <w:r>
-        <w:rPr>
-          <w:rFonts w:ascii="Palatino Linotype" w:hAnsi="Palatino Linotype"/>
           <w:sz w:val="20"/>
           <w:szCs w:val="20"/>
         </w:rPr>
@@ -3479,25 +2339,7 @@
           <w:sz w:val="20"/>
           <w:szCs w:val="20"/>
         </w:rPr>
-        <w:t xml:space="preserve">{% </w:t>
-      </w:r>
-      <w:proofErr w:type="spellStart"/>
-      <w:r>
-        <w:rPr>
-          <w:rFonts w:ascii="Palatino Linotype" w:hAnsi="Palatino Linotype"/>
-          <w:sz w:val="20"/>
-          <w:szCs w:val="20"/>
-        </w:rPr>
-        <w:t>endif</w:t>
-      </w:r>
-      <w:proofErr w:type="spellEnd"/>
-      <w:r>
-        <w:rPr>
-          <w:rFonts w:ascii="Palatino Linotype" w:hAnsi="Palatino Linotype"/>
-          <w:sz w:val="20"/>
-          <w:szCs w:val="20"/>
-        </w:rPr>
-        <w:t xml:space="preserve"> %}</w:t>
+        <w:t>{% endif %}</w:t>
       </w:r>
     </w:p>
     <w:p>
@@ -3516,25 +2358,7 @@
           <w:sz w:val="20"/>
           <w:szCs w:val="20"/>
         </w:rPr>
-        <w:t xml:space="preserve">{% if </w:t>
-      </w:r>
-      <w:proofErr w:type="spellStart"/>
-      <w:r>
-        <w:rPr>
-          <w:rFonts w:ascii="Palatino Linotype" w:hAnsi="Palatino Linotype"/>
-          <w:sz w:val="20"/>
-          <w:szCs w:val="20"/>
-        </w:rPr>
-        <w:t>community_service_terms.community_service_ordered</w:t>
-      </w:r>
-      <w:proofErr w:type="spellEnd"/>
-      <w:r>
-        <w:rPr>
-          <w:rFonts w:ascii="Palatino Linotype" w:hAnsi="Palatino Linotype"/>
-          <w:sz w:val="20"/>
-          <w:szCs w:val="20"/>
-        </w:rPr>
-        <w:t xml:space="preserve"> is true </w:t>
+        <w:t xml:space="preserve">{% if community_service_terms.community_service_ordered is true </w:t>
       </w:r>
       <w:r>
         <w:rPr>
@@ -3597,7 +2421,6 @@
         </w:rPr>
         <w:t xml:space="preserve">{{ </w:t>
       </w:r>
-      <w:proofErr w:type="spellStart"/>
       <w:r>
         <w:rPr>
           <w:rFonts w:ascii="Palatino Linotype" w:hAnsi="Palatino Linotype"/>
@@ -3612,16 +2435,7 @@
           <w:sz w:val="20"/>
           <w:szCs w:val="20"/>
         </w:rPr>
-        <w:t>hours_of_service</w:t>
-      </w:r>
-      <w:proofErr w:type="spellEnd"/>
-      <w:r>
-        <w:rPr>
-          <w:rFonts w:ascii="Palatino Linotype" w:hAnsi="Palatino Linotype"/>
-          <w:sz w:val="20"/>
-          <w:szCs w:val="20"/>
-        </w:rPr>
-        <w:t xml:space="preserve"> }}</w:t>
+        <w:t>hours_of_service }}</w:t>
       </w:r>
       <w:r>
         <w:rPr>
@@ -3639,7 +2453,6 @@
         </w:rPr>
         <w:t xml:space="preserve">{{ </w:t>
       </w:r>
-      <w:proofErr w:type="spellStart"/>
       <w:r>
         <w:rPr>
           <w:rFonts w:ascii="Palatino Linotype" w:hAnsi="Palatino Linotype"/>
@@ -3654,16 +2467,7 @@
           <w:sz w:val="20"/>
           <w:szCs w:val="20"/>
         </w:rPr>
-        <w:t>days_to_complete_service</w:t>
-      </w:r>
-      <w:proofErr w:type="spellEnd"/>
-      <w:r>
-        <w:rPr>
-          <w:rFonts w:ascii="Palatino Linotype" w:hAnsi="Palatino Linotype"/>
-          <w:sz w:val="20"/>
-          <w:szCs w:val="20"/>
-        </w:rPr>
-        <w:t xml:space="preserve"> }}</w:t>
+        <w:t>days_to_complete_service }}</w:t>
       </w:r>
       <w:r>
         <w:rPr>
@@ -3681,7 +2485,6 @@
         </w:rPr>
         <w:t xml:space="preserve">{{ </w:t>
       </w:r>
-      <w:proofErr w:type="spellStart"/>
       <w:r>
         <w:rPr>
           <w:rFonts w:ascii="Palatino Linotype" w:hAnsi="Palatino Linotype"/>
@@ -3696,16 +2499,7 @@
           <w:sz w:val="20"/>
           <w:szCs w:val="20"/>
         </w:rPr>
-        <w:t>due_date_for_service</w:t>
-      </w:r>
-      <w:proofErr w:type="spellEnd"/>
-      <w:r>
-        <w:rPr>
-          <w:rFonts w:ascii="Palatino Linotype" w:hAnsi="Palatino Linotype"/>
-          <w:sz w:val="20"/>
-          <w:szCs w:val="20"/>
-        </w:rPr>
-        <w:t xml:space="preserve"> }}</w:t>
+        <w:t>due_date_for_service }}</w:t>
       </w:r>
       <w:r>
         <w:rPr>
@@ -3732,69 +2526,15 @@
           <w:sz w:val="20"/>
           <w:szCs w:val="20"/>
         </w:rPr>
-        <w:t xml:space="preserve">{% </w:t>
-      </w:r>
-      <w:proofErr w:type="spellStart"/>
-      <w:r>
-        <w:rPr>
-          <w:rFonts w:ascii="Palatino Linotype" w:hAnsi="Palatino Linotype"/>
-          <w:sz w:val="20"/>
-          <w:szCs w:val="20"/>
-        </w:rPr>
-        <w:t>endif</w:t>
-      </w:r>
-      <w:proofErr w:type="spellEnd"/>
-      <w:r>
-        <w:rPr>
-          <w:rFonts w:ascii="Palatino Linotype" w:hAnsi="Palatino Linotype"/>
-          <w:sz w:val="20"/>
-          <w:szCs w:val="20"/>
-        </w:rPr>
-        <w:t xml:space="preserve"> %}</w:t>
-      </w:r>
-      <w:r>
-        <w:rPr>
-          <w:rFonts w:ascii="Palatino Linotype" w:hAnsi="Palatino Linotype"/>
-          <w:sz w:val="20"/>
-          <w:szCs w:val="20"/>
-        </w:rPr>
-        <w:t xml:space="preserve">{% if </w:t>
-      </w:r>
-      <w:proofErr w:type="spellStart"/>
-      <w:r>
-        <w:rPr>
-          <w:rFonts w:ascii="Palatino Linotype" w:hAnsi="Palatino Linotype"/>
-          <w:sz w:val="20"/>
-          <w:szCs w:val="20"/>
-        </w:rPr>
-        <w:t>fra_in_file</w:t>
-      </w:r>
-      <w:proofErr w:type="spellEnd"/>
-      <w:r>
-        <w:rPr>
-          <w:rFonts w:ascii="Palatino Linotype" w:hAnsi="Palatino Linotype"/>
-          <w:sz w:val="20"/>
-          <w:szCs w:val="20"/>
-        </w:rPr>
-        <w:t xml:space="preserve"> is not none %}{% if </w:t>
-      </w:r>
-      <w:proofErr w:type="spellStart"/>
-      <w:r>
-        <w:rPr>
-          <w:rFonts w:ascii="Palatino Linotype" w:hAnsi="Palatino Linotype"/>
-          <w:sz w:val="20"/>
-          <w:szCs w:val="20"/>
-        </w:rPr>
-        <w:t>fra_in_court</w:t>
-      </w:r>
-      <w:proofErr w:type="spellEnd"/>
-      <w:r>
-        <w:rPr>
-          <w:rFonts w:ascii="Palatino Linotype" w:hAnsi="Palatino Linotype"/>
-          <w:sz w:val="20"/>
-          <w:szCs w:val="20"/>
-        </w:rPr>
-        <w:t xml:space="preserve"> is not none %}</w:t>
+        <w:t>{% endif %}</w:t>
+      </w:r>
+      <w:r>
+        <w:rPr>
+          <w:rFonts w:ascii="Palatino Linotype" w:hAnsi="Palatino Linotype"/>
+          <w:sz w:val="20"/>
+          <w:szCs w:val="20"/>
+        </w:rPr>
+        <w:t>{% if fra_in_file is not none %}{% if fra_in_court is not none %}</w:t>
       </w:r>
     </w:p>
     <w:p>
@@ -3824,27 +2564,7 @@
           <w:sz w:val="20"/>
           <w:szCs w:val="20"/>
         </w:rPr>
-        <w:t xml:space="preserve">{% if </w:t>
-      </w:r>
-      <w:proofErr w:type="spellStart"/>
-      <w:r>
-        <w:rPr>
-          <w:rFonts w:ascii="Palatino Linotype" w:hAnsi="Palatino Linotype"/>
-          <w:bCs/>
-          <w:sz w:val="20"/>
-          <w:szCs w:val="20"/>
-        </w:rPr>
-        <w:t>fra_in_file</w:t>
-      </w:r>
-      <w:proofErr w:type="spellEnd"/>
-      <w:r>
-        <w:rPr>
-          <w:rFonts w:ascii="Palatino Linotype" w:hAnsi="Palatino Linotype"/>
-          <w:bCs/>
-          <w:sz w:val="20"/>
-          <w:szCs w:val="20"/>
-        </w:rPr>
-        <w:t xml:space="preserve"> is true %} </w:t>
+        <w:t xml:space="preserve">{% if fra_in_file is true %} </w:t>
       </w:r>
       <w:r>
         <w:rPr>
@@ -3861,47 +2581,7 @@
           <w:sz w:val="20"/>
           <w:szCs w:val="20"/>
         </w:rPr>
-        <w:t xml:space="preserve">{% </w:t>
-      </w:r>
-      <w:proofErr w:type="spellStart"/>
-      <w:r>
-        <w:rPr>
-          <w:rFonts w:ascii="Palatino Linotype" w:hAnsi="Palatino Linotype"/>
-          <w:bCs/>
-          <w:sz w:val="20"/>
-          <w:szCs w:val="20"/>
-        </w:rPr>
-        <w:t>endif</w:t>
-      </w:r>
-      <w:proofErr w:type="spellEnd"/>
-      <w:r>
-        <w:rPr>
-          <w:rFonts w:ascii="Palatino Linotype" w:hAnsi="Palatino Linotype"/>
-          <w:bCs/>
-          <w:sz w:val="20"/>
-          <w:szCs w:val="20"/>
-        </w:rPr>
-        <w:t xml:space="preserve"> %}{% if </w:t>
-      </w:r>
-      <w:proofErr w:type="spellStart"/>
-      <w:r>
-        <w:rPr>
-          <w:rFonts w:ascii="Palatino Linotype" w:hAnsi="Palatino Linotype"/>
-          <w:bCs/>
-          <w:sz w:val="20"/>
-          <w:szCs w:val="20"/>
-        </w:rPr>
-        <w:t>fra_in_court</w:t>
-      </w:r>
-      <w:proofErr w:type="spellEnd"/>
-      <w:r>
-        <w:rPr>
-          <w:rFonts w:ascii="Palatino Linotype" w:hAnsi="Palatino Linotype"/>
-          <w:bCs/>
-          <w:sz w:val="20"/>
-          <w:szCs w:val="20"/>
-        </w:rPr>
-        <w:t xml:space="preserve"> is true %} </w:t>
+        <w:t xml:space="preserve">{% endif %}{% if fra_in_court is true %} </w:t>
       </w:r>
       <w:r>
         <w:rPr>
@@ -3918,67 +2598,7 @@
           <w:sz w:val="20"/>
           <w:szCs w:val="20"/>
         </w:rPr>
-        <w:t xml:space="preserve">{% </w:t>
-      </w:r>
-      <w:proofErr w:type="spellStart"/>
-      <w:r>
-        <w:rPr>
-          <w:rFonts w:ascii="Palatino Linotype" w:hAnsi="Palatino Linotype"/>
-          <w:bCs/>
-          <w:sz w:val="20"/>
-          <w:szCs w:val="20"/>
-        </w:rPr>
-        <w:t>endif</w:t>
-      </w:r>
-      <w:proofErr w:type="spellEnd"/>
-      <w:r>
-        <w:rPr>
-          <w:rFonts w:ascii="Palatino Linotype" w:hAnsi="Palatino Linotype"/>
-          <w:bCs/>
-          <w:sz w:val="20"/>
-          <w:szCs w:val="20"/>
-        </w:rPr>
-        <w:t xml:space="preserve"> %}{% if </w:t>
-      </w:r>
-      <w:proofErr w:type="spellStart"/>
-      <w:r>
-        <w:rPr>
-          <w:rFonts w:ascii="Palatino Linotype" w:hAnsi="Palatino Linotype"/>
-          <w:bCs/>
-          <w:sz w:val="20"/>
-          <w:szCs w:val="20"/>
-        </w:rPr>
-        <w:t>fra_in_file</w:t>
-      </w:r>
-      <w:proofErr w:type="spellEnd"/>
-      <w:r>
-        <w:rPr>
-          <w:rFonts w:ascii="Palatino Linotype" w:hAnsi="Palatino Linotype"/>
-          <w:bCs/>
-          <w:sz w:val="20"/>
-          <w:szCs w:val="20"/>
-        </w:rPr>
-        <w:t xml:space="preserve"> is false %}{% if </w:t>
-      </w:r>
-      <w:proofErr w:type="spellStart"/>
-      <w:r>
-        <w:rPr>
-          <w:rFonts w:ascii="Palatino Linotype" w:hAnsi="Palatino Linotype"/>
-          <w:bCs/>
-          <w:sz w:val="20"/>
-          <w:szCs w:val="20"/>
-        </w:rPr>
-        <w:t>fra_in_court</w:t>
-      </w:r>
-      <w:proofErr w:type="spellEnd"/>
-      <w:r>
-        <w:rPr>
-          <w:rFonts w:ascii="Palatino Linotype" w:hAnsi="Palatino Linotype"/>
-          <w:bCs/>
-          <w:sz w:val="20"/>
-          <w:szCs w:val="20"/>
-        </w:rPr>
-        <w:t xml:space="preserve"> is false %}</w:t>
+        <w:t>{% endif %}{% if fra_in_file is false %}{% if fra_in_court is false %}</w:t>
       </w:r>
       <w:r>
         <w:rPr>
@@ -4005,77 +2625,23 @@
           <w:sz w:val="20"/>
           <w:szCs w:val="20"/>
         </w:rPr>
-        <w:t xml:space="preserve">{% </w:t>
-      </w:r>
-      <w:proofErr w:type="spellStart"/>
-      <w:r>
-        <w:rPr>
-          <w:rFonts w:ascii="Palatino Linotype" w:hAnsi="Palatino Linotype"/>
-          <w:sz w:val="20"/>
-          <w:szCs w:val="20"/>
-        </w:rPr>
-        <w:t>endif</w:t>
-      </w:r>
-      <w:proofErr w:type="spellEnd"/>
-      <w:r>
-        <w:rPr>
-          <w:rFonts w:ascii="Palatino Linotype" w:hAnsi="Palatino Linotype"/>
-          <w:sz w:val="20"/>
-          <w:szCs w:val="20"/>
-        </w:rPr>
-        <w:t xml:space="preserve"> %}{% </w:t>
-      </w:r>
-      <w:proofErr w:type="spellStart"/>
-      <w:r>
-        <w:rPr>
-          <w:rFonts w:ascii="Palatino Linotype" w:hAnsi="Palatino Linotype"/>
-          <w:sz w:val="20"/>
-          <w:szCs w:val="20"/>
-        </w:rPr>
-        <w:t>endif</w:t>
-      </w:r>
-      <w:proofErr w:type="spellEnd"/>
-      <w:r>
-        <w:rPr>
-          <w:rFonts w:ascii="Palatino Linotype" w:hAnsi="Palatino Linotype"/>
-          <w:sz w:val="20"/>
-          <w:szCs w:val="20"/>
-        </w:rPr>
-        <w:t xml:space="preserve"> %}</w:t>
-      </w:r>
-      <w:r>
-        <w:rPr>
-          <w:rFonts w:ascii="Palatino Linotype" w:hAnsi="Palatino Linotype"/>
-          <w:sz w:val="20"/>
-          <w:szCs w:val="20"/>
-        </w:rPr>
-        <w:t xml:space="preserve">{% if </w:t>
-      </w:r>
-      <w:proofErr w:type="spellStart"/>
-      <w:r>
-        <w:rPr>
-          <w:rFonts w:ascii="Palatino Linotype" w:hAnsi="Palatino Linotype"/>
-          <w:sz w:val="20"/>
-          <w:szCs w:val="20"/>
-        </w:rPr>
-        <w:t>license_suspension_details</w:t>
-      </w:r>
-      <w:r>
-        <w:rPr>
-          <w:rFonts w:ascii="Palatino Linotype" w:hAnsi="Palatino Linotype"/>
-          <w:sz w:val="20"/>
-          <w:szCs w:val="20"/>
-        </w:rPr>
-        <w:t>.license_suspension_ordered</w:t>
-      </w:r>
-      <w:proofErr w:type="spellEnd"/>
-      <w:r>
-        <w:rPr>
-          <w:rFonts w:ascii="Palatino Linotype" w:hAnsi="Palatino Linotype"/>
-          <w:sz w:val="20"/>
-          <w:szCs w:val="20"/>
-        </w:rPr>
-        <w:t xml:space="preserve"> is true</w:t>
+        <w:t>{% endif %}{% endif %}</w:t>
+      </w:r>
+      <w:r>
+        <w:rPr>
+          <w:rFonts w:ascii="Palatino Linotype" w:hAnsi="Palatino Linotype"/>
+          <w:sz w:val="20"/>
+          <w:szCs w:val="20"/>
+        </w:rPr>
+        <w:t>{% if license_suspension_details</w:t>
+      </w:r>
+      <w:r>
+        <w:rPr>
+          <w:rFonts w:ascii="Palatino Linotype" w:hAnsi="Palatino Linotype"/>
+          <w:sz w:val="20"/>
+          <w:szCs w:val="20"/>
+        </w:rPr>
+        <w:t>.license_suspension_ordered is true</w:t>
       </w:r>
       <w:r>
         <w:rPr>
@@ -4137,25 +2703,7 @@
           <w:sz w:val="20"/>
           <w:szCs w:val="20"/>
         </w:rPr>
-        <w:t xml:space="preserve">{{ </w:t>
-      </w:r>
-      <w:proofErr w:type="spellStart"/>
-      <w:r>
-        <w:rPr>
-          <w:rFonts w:ascii="Palatino Linotype" w:hAnsi="Palatino Linotype"/>
-          <w:sz w:val="20"/>
-          <w:szCs w:val="20"/>
-        </w:rPr>
-        <w:t>license_suspension_details.license_type</w:t>
-      </w:r>
-      <w:proofErr w:type="spellEnd"/>
-      <w:r>
-        <w:rPr>
-          <w:rFonts w:ascii="Palatino Linotype" w:hAnsi="Palatino Linotype"/>
-          <w:sz w:val="20"/>
-          <w:szCs w:val="20"/>
-        </w:rPr>
-        <w:t xml:space="preserve"> }}</w:t>
+        <w:t>{{ license_suspension_details.license_type }}</w:t>
       </w:r>
       <w:r>
         <w:rPr>
@@ -4165,7 +2713,6 @@
         </w:rPr>
         <w:t xml:space="preserve"> license is suspended from {{ </w:t>
       </w:r>
-      <w:proofErr w:type="spellStart"/>
       <w:r>
         <w:rPr>
           <w:rFonts w:ascii="Palatino Linotype" w:hAnsi="Palatino Linotype"/>
@@ -4180,18 +2727,8 @@
           <w:sz w:val="20"/>
           <w:szCs w:val="20"/>
         </w:rPr>
-        <w:t>license_suspended_date</w:t>
-      </w:r>
-      <w:proofErr w:type="spellEnd"/>
-      <w:r>
-        <w:rPr>
-          <w:rFonts w:ascii="Palatino Linotype" w:hAnsi="Palatino Linotype"/>
-          <w:sz w:val="20"/>
-          <w:szCs w:val="20"/>
-        </w:rPr>
-        <w:t xml:space="preserve"> }} for a term of {{ </w:t>
-      </w:r>
-      <w:proofErr w:type="spellStart"/>
+        <w:t xml:space="preserve">license_suspended_date }} for a term of {{ </w:t>
+      </w:r>
       <w:r>
         <w:rPr>
           <w:rFonts w:ascii="Palatino Linotype" w:hAnsi="Palatino Linotype"/>
@@ -4208,7 +2745,6 @@
         </w:rPr>
         <w:t>license_suspension_term</w:t>
       </w:r>
-      <w:proofErr w:type="spellEnd"/>
       <w:r>
         <w:rPr>
           <w:rFonts w:ascii="Palatino Linotype" w:hAnsi="Palatino Linotype"/>
@@ -4231,25 +2767,7 @@
           <w:sz w:val="20"/>
           <w:szCs w:val="20"/>
         </w:rPr>
-        <w:t xml:space="preserve">{% if </w:t>
-      </w:r>
-      <w:proofErr w:type="spellStart"/>
-      <w:r>
-        <w:rPr>
-          <w:rFonts w:ascii="Palatino Linotype" w:hAnsi="Palatino Linotype"/>
-          <w:sz w:val="20"/>
-          <w:szCs w:val="20"/>
-        </w:rPr>
-        <w:t>license_suspension_details.remedial_driving_class_required</w:t>
-      </w:r>
-      <w:proofErr w:type="spellEnd"/>
-      <w:r>
-        <w:rPr>
-          <w:rFonts w:ascii="Palatino Linotype" w:hAnsi="Palatino Linotype"/>
-          <w:sz w:val="20"/>
-          <w:szCs w:val="20"/>
-        </w:rPr>
-        <w:t xml:space="preserve"> is true %}The defendant is required to complete a remedial driving class before his operator’s license may be reinstated.{% endif %}</w:t>
+        <w:t>{% if license_suspension_details.remedial_driving_class_required is true %}The defendant is required to complete a remedial driving class before his operator’s license may be reinstated.{% endif %}</w:t>
       </w:r>
     </w:p>
     <w:p>
@@ -4268,27 +2786,8 @@
           <w:sz w:val="20"/>
           <w:szCs w:val="20"/>
         </w:rPr>
-        <w:t xml:space="preserve">{% </w:t>
-      </w:r>
-      <w:proofErr w:type="spellStart"/>
-      <w:r>
-        <w:rPr>
-          <w:rFonts w:ascii="Palatino Linotype" w:hAnsi="Palatino Linotype"/>
-          <w:sz w:val="20"/>
-          <w:szCs w:val="20"/>
-        </w:rPr>
-        <w:t>endif</w:t>
-      </w:r>
-      <w:proofErr w:type="spellEnd"/>
-      <w:r>
-        <w:rPr>
-          <w:rFonts w:ascii="Palatino Linotype" w:hAnsi="Palatino Linotype"/>
-          <w:sz w:val="20"/>
-          <w:szCs w:val="20"/>
-        </w:rPr>
-        <w:t xml:space="preserve"> %}{% if </w:t>
-      </w:r>
-      <w:proofErr w:type="spellStart"/>
+        <w:t xml:space="preserve">{% endif %}{% if </w:t>
+      </w:r>
       <w:r>
         <w:rPr>
           <w:rFonts w:ascii="Palatino Linotype" w:hAnsi="Palatino Linotype"/>
@@ -4321,7 +2820,6 @@
         </w:rPr>
         <w:t>_ordered</w:t>
       </w:r>
-      <w:proofErr w:type="spellEnd"/>
       <w:r>
         <w:rPr>
           <w:rFonts w:ascii="Palatino Linotype" w:hAnsi="Palatino Linotype"/>
@@ -4365,51 +2863,15 @@
           <w:sz w:val="20"/>
           <w:szCs w:val="20"/>
         </w:rPr>
-        <w:t xml:space="preserve">{{ </w:t>
-      </w:r>
-      <w:proofErr w:type="spellStart"/>
-      <w:r>
-        <w:rPr>
-          <w:rFonts w:ascii="Palatino Linotype" w:hAnsi="Palatino Linotype"/>
-          <w:sz w:val="20"/>
-          <w:szCs w:val="20"/>
-        </w:rPr>
-        <w:t>other_conditions_details.other_conditions_terms</w:t>
-      </w:r>
-      <w:proofErr w:type="spellEnd"/>
-      <w:r>
-        <w:rPr>
-          <w:rFonts w:ascii="Palatino Linotype" w:hAnsi="Palatino Linotype"/>
-          <w:sz w:val="20"/>
-          <w:szCs w:val="20"/>
-        </w:rPr>
-        <w:t xml:space="preserve"> }}</w:t>
-      </w:r>
-      <w:r>
-        <w:rPr>
-          <w:rFonts w:ascii="Palatino Linotype" w:hAnsi="Palatino Linotype"/>
-          <w:sz w:val="20"/>
-          <w:szCs w:val="20"/>
-        </w:rPr>
-        <w:t xml:space="preserve">{% </w:t>
-      </w:r>
-      <w:proofErr w:type="spellStart"/>
-      <w:r>
-        <w:rPr>
-          <w:rFonts w:ascii="Palatino Linotype" w:hAnsi="Palatino Linotype"/>
-          <w:sz w:val="20"/>
-          <w:szCs w:val="20"/>
-        </w:rPr>
-        <w:t>endif</w:t>
-      </w:r>
-      <w:proofErr w:type="spellEnd"/>
-      <w:r>
-        <w:rPr>
-          <w:rFonts w:ascii="Palatino Linotype" w:hAnsi="Palatino Linotype"/>
-          <w:sz w:val="20"/>
-          <w:szCs w:val="20"/>
-        </w:rPr>
-        <w:t xml:space="preserve"> %}</w:t>
+        <w:t>{{ other_conditions_details.other_conditions_terms }}</w:t>
+      </w:r>
+      <w:r>
+        <w:rPr>
+          <w:rFonts w:ascii="Palatino Linotype" w:hAnsi="Palatino Linotype"/>
+          <w:sz w:val="20"/>
+          <w:szCs w:val="20"/>
+        </w:rPr>
+        <w:t>{% endif %}</w:t>
       </w:r>
     </w:p>
     <w:p>
@@ -4554,26 +3016,40 @@
           <w:sz w:val="20"/>
           <w:szCs w:val="20"/>
         </w:rPr>
-        <w:t xml:space="preserve">{{ </w:t>
-      </w:r>
-      <w:proofErr w:type="spellStart"/>
-      <w:r>
-        <w:rPr>
-          <w:rFonts w:ascii="Palatino Linotype" w:hAnsi="Palatino Linotype"/>
-          <w:sz w:val="20"/>
-          <w:szCs w:val="20"/>
-        </w:rPr>
-        <w:t>judicial_officer.officer_</w:t>
-      </w:r>
-      <w:r>
-        <w:rPr>
-          <w:rFonts w:ascii="Palatino Linotype" w:hAnsi="Palatino Linotype"/>
-          <w:sz w:val="20"/>
-          <w:szCs w:val="20"/>
-        </w:rPr>
-        <w:t>type</w:t>
-      </w:r>
-      <w:proofErr w:type="spellEnd"/>
+        <w:t>{{ judicial_officer.officer_</w:t>
+      </w:r>
+      <w:r>
+        <w:rPr>
+          <w:rFonts w:ascii="Palatino Linotype" w:hAnsi="Palatino Linotype"/>
+          <w:sz w:val="20"/>
+          <w:szCs w:val="20"/>
+        </w:rPr>
+        <w:t>type }}</w:t>
+      </w:r>
+      <w:r>
+        <w:rPr>
+          <w:rFonts w:ascii="Palatino Linotype" w:hAnsi="Palatino Linotype"/>
+          <w:sz w:val="20"/>
+          <w:szCs w:val="20"/>
+        </w:rPr>
+        <w:t xml:space="preserve"> </w:t>
+      </w:r>
+      <w:r>
+        <w:rPr>
+          <w:rFonts w:ascii="Palatino Linotype" w:hAnsi="Palatino Linotype"/>
+          <w:sz w:val="20"/>
+          <w:szCs w:val="20"/>
+        </w:rPr>
+        <w:t>{{ judicial_officer</w:t>
+      </w:r>
+      <w:r>
+        <w:rPr>
+          <w:rFonts w:ascii="Palatino Linotype" w:hAnsi="Palatino Linotype"/>
+          <w:sz w:val="20"/>
+          <w:szCs w:val="20"/>
+        </w:rPr>
+        <w:t>.first_name</w:t>
+      </w:r>
       <w:r>
         <w:rPr>
           <w:rFonts w:ascii="Palatino Linotype" w:hAnsi="Palatino Linotype"/>
@@ -4596,58 +3072,7 @@
           <w:sz w:val="20"/>
           <w:szCs w:val="20"/>
         </w:rPr>
-        <w:t xml:space="preserve">{{ </w:t>
-      </w:r>
-      <w:proofErr w:type="spellStart"/>
-      <w:r>
-        <w:rPr>
-          <w:rFonts w:ascii="Palatino Linotype" w:hAnsi="Palatino Linotype"/>
-          <w:sz w:val="20"/>
-          <w:szCs w:val="20"/>
-        </w:rPr>
-        <w:t>judicial_officer</w:t>
-      </w:r>
-      <w:r>
-        <w:rPr>
-          <w:rFonts w:ascii="Palatino Linotype" w:hAnsi="Palatino Linotype"/>
-          <w:sz w:val="20"/>
-          <w:szCs w:val="20"/>
-        </w:rPr>
-        <w:t>.first_name</w:t>
-      </w:r>
-      <w:proofErr w:type="spellEnd"/>
-      <w:r>
-        <w:rPr>
-          <w:rFonts w:ascii="Palatino Linotype" w:hAnsi="Palatino Linotype"/>
-          <w:sz w:val="20"/>
-          <w:szCs w:val="20"/>
-        </w:rPr>
-        <w:t xml:space="preserve"> }}</w:t>
-      </w:r>
-      <w:r>
-        <w:rPr>
-          <w:rFonts w:ascii="Palatino Linotype" w:hAnsi="Palatino Linotype"/>
-          <w:sz w:val="20"/>
-          <w:szCs w:val="20"/>
-        </w:rPr>
-        <w:t xml:space="preserve"> </w:t>
-      </w:r>
-      <w:r>
-        <w:rPr>
-          <w:rFonts w:ascii="Palatino Linotype" w:hAnsi="Palatino Linotype"/>
-          <w:sz w:val="20"/>
-          <w:szCs w:val="20"/>
-        </w:rPr>
-        <w:t xml:space="preserve">{{ </w:t>
-      </w:r>
-      <w:proofErr w:type="spellStart"/>
-      <w:r>
-        <w:rPr>
-          <w:rFonts w:ascii="Palatino Linotype" w:hAnsi="Palatino Linotype"/>
-          <w:sz w:val="20"/>
-          <w:szCs w:val="20"/>
-        </w:rPr>
-        <w:t>judicial_officer</w:t>
+        <w:t>{{ judicial_officer</w:t>
       </w:r>
       <w:r>
         <w:rPr>
@@ -4657,7 +3082,6 @@
         </w:rPr>
         <w:t>.last_name</w:t>
       </w:r>
-      <w:proofErr w:type="spellEnd"/>
       <w:r>
         <w:rPr>
           <w:rFonts w:ascii="Palatino Linotype" w:hAnsi="Palatino Linotype"/>
@@ -4703,36 +3127,36 @@
           <w:sz w:val="20"/>
           <w:szCs w:val="20"/>
         </w:rPr>
-        <w:t xml:space="preserve">% if </w:t>
-      </w:r>
-      <w:proofErr w:type="spellStart"/>
-      <w:r>
-        <w:rPr>
-          <w:rFonts w:ascii="Palatino Linotype" w:hAnsi="Palatino Linotype"/>
-          <w:bCs/>
-          <w:sz w:val="20"/>
-          <w:szCs w:val="20"/>
-        </w:rPr>
-        <w:t>judicial_of</w:t>
-      </w:r>
-      <w:r>
-        <w:rPr>
-          <w:rFonts w:ascii="Palatino Linotype" w:hAnsi="Palatino Linotype"/>
-          <w:bCs/>
-          <w:sz w:val="20"/>
-          <w:szCs w:val="20"/>
-        </w:rPr>
-        <w:t>ficer_type</w:t>
-      </w:r>
-      <w:proofErr w:type="spellEnd"/>
-      <w:r>
-        <w:rPr>
-          <w:rFonts w:ascii="Palatino Linotype" w:hAnsi="Palatino Linotype"/>
-          <w:bCs/>
-          <w:sz w:val="20"/>
-          <w:szCs w:val="20"/>
-        </w:rPr>
-        <w:t xml:space="preserve">  ==  ‘Magistrate’ %}</w:t>
+        <w:t>% if judicial_of</w:t>
+      </w:r>
+      <w:r>
+        <w:rPr>
+          <w:rFonts w:ascii="Palatino Linotype" w:hAnsi="Palatino Linotype"/>
+          <w:bCs/>
+          <w:sz w:val="20"/>
+          <w:szCs w:val="20"/>
+        </w:rPr>
+        <w:t>ficer</w:t>
+      </w:r>
+      <w:r>
+        <w:rPr>
+          <w:rFonts w:ascii="Palatino Linotype" w:hAnsi="Palatino Linotype"/>
+          <w:bCs/>
+          <w:sz w:val="20"/>
+          <w:szCs w:val="20"/>
+        </w:rPr>
+        <w:t>.officer</w:t>
+      </w:r>
+      <w:bookmarkStart w:id="0" w:name="_GoBack"/>
+      <w:bookmarkEnd w:id="0"/>
+      <w:r>
+        <w:rPr>
+          <w:rFonts w:ascii="Palatino Linotype" w:hAnsi="Palatino Linotype"/>
+          <w:bCs/>
+          <w:sz w:val="20"/>
+          <w:szCs w:val="20"/>
+        </w:rPr>
+        <w:t>_type  ==  ‘Magistrate’ %}</w:t>
       </w:r>
     </w:p>
     <w:p>
@@ -4870,43 +3294,7 @@
           <w:szCs w:val="16"/>
         </w:rPr>
         <w:tab/>
-        <w:t xml:space="preserve">___ Prosecutor’s Office, ___ {{ </w:t>
-      </w:r>
-      <w:proofErr w:type="spellStart"/>
-      <w:r>
-        <w:rPr>
-          <w:rFonts w:ascii="Palatino Linotype" w:hAnsi="Palatino Linotype"/>
-          <w:sz w:val="16"/>
-          <w:szCs w:val="16"/>
-        </w:rPr>
-        <w:t>defendant.first_name</w:t>
-      </w:r>
-      <w:proofErr w:type="spellEnd"/>
-      <w:r>
-        <w:rPr>
-          <w:rFonts w:ascii="Palatino Linotype" w:hAnsi="Palatino Linotype"/>
-          <w:sz w:val="16"/>
-          <w:szCs w:val="16"/>
-        </w:rPr>
-        <w:t xml:space="preserve"> }} {{ </w:t>
-      </w:r>
-      <w:proofErr w:type="spellStart"/>
-      <w:r>
-        <w:rPr>
-          <w:rFonts w:ascii="Palatino Linotype" w:hAnsi="Palatino Linotype"/>
-          <w:sz w:val="16"/>
-          <w:szCs w:val="16"/>
-        </w:rPr>
-        <w:t>defendant.last_name</w:t>
-      </w:r>
-      <w:proofErr w:type="spellEnd"/>
-      <w:r>
-        <w:rPr>
-          <w:rFonts w:ascii="Palatino Linotype" w:hAnsi="Palatino Linotype"/>
-          <w:sz w:val="16"/>
-          <w:szCs w:val="16"/>
-        </w:rPr>
-        <w:t>}}</w:t>
+        <w:t>___ Prosecutor’s Office, ___ {{ defendant.first_name }} {{ defendant.last_name}}</w:t>
       </w:r>
     </w:p>
     <w:p>
@@ -4929,14 +3317,12 @@
           <w:szCs w:val="16"/>
         </w:rPr>
       </w:pPr>
-      <w:bookmarkStart w:id="0" w:name="_GoBack"/>
-      <w:bookmarkEnd w:id="0"/>
     </w:p>
     <w:sectPr>
       <w:headerReference w:type="default" r:id="rId8"/>
       <w:footerReference w:type="default" r:id="rId9"/>
       <w:pgSz w:w="12240" w:h="15840"/>
-      <w:pgMar w:top="1440" w:right="1080" w:bottom="1440" w:left="1080" w:header="864" w:footer="720" w:gutter="0"/>
+      <w:pgMar w:top="1440" w:right="1080" w:bottom="1440" w:left="1080" w:header="720" w:footer="720" w:gutter="0"/>
       <w:cols w:space="720"/>
       <w:noEndnote/>
       <w:docGrid w:linePitch="326"/>
@@ -5004,7 +3390,6 @@
       </w:rPr>
       <w:t xml:space="preserve">% if </w:t>
     </w:r>
-    <w:proofErr w:type="spellStart"/>
     <w:r>
       <w:rPr>
         <w:rFonts w:ascii="Palatino Linotype" w:hAnsi="Palatino Linotype"/>
@@ -5023,7 +3408,6 @@
       </w:rPr>
       <w:t>type</w:t>
     </w:r>
-    <w:proofErr w:type="spellEnd"/>
     <w:r>
       <w:rPr>
         <w:rFonts w:ascii="Palatino Linotype" w:hAnsi="Palatino Linotype"/>
@@ -5039,34 +3423,7 @@
         <w:sz w:val="20"/>
         <w:szCs w:val="20"/>
       </w:rPr>
-      <w:t xml:space="preserve">{% </w:t>
-    </w:r>
-    <w:proofErr w:type="spellStart"/>
-    <w:r>
-      <w:rPr>
-        <w:rFonts w:ascii="Palatino Linotype" w:hAnsi="Palatino Linotype"/>
-        <w:sz w:val="20"/>
-        <w:szCs w:val="20"/>
-      </w:rPr>
-      <w:t>elif</w:t>
-    </w:r>
-    <w:proofErr w:type="spellEnd"/>
-    <w:r>
-      <w:rPr>
-        <w:rFonts w:ascii="Palatino Linotype" w:hAnsi="Palatino Linotype"/>
-        <w:sz w:val="20"/>
-        <w:szCs w:val="20"/>
-      </w:rPr>
-      <w:t xml:space="preserve"> </w:t>
-    </w:r>
-    <w:proofErr w:type="spellStart"/>
-    <w:r>
-      <w:rPr>
-        <w:rFonts w:ascii="Palatino Linotype" w:hAnsi="Palatino Linotype"/>
-        <w:sz w:val="20"/>
-        <w:szCs w:val="20"/>
-      </w:rPr>
-      <w:t>judicial_officer.officer_</w:t>
+      <w:t>{% elif judicial_officer.officer_</w:t>
     </w:r>
     <w:r>
       <w:rPr>
@@ -5074,16 +3431,7 @@
         <w:sz w:val="20"/>
         <w:szCs w:val="20"/>
       </w:rPr>
-      <w:t>type</w:t>
-    </w:r>
-    <w:proofErr w:type="spellEnd"/>
-    <w:r>
-      <w:rPr>
-        <w:rFonts w:ascii="Palatino Linotype" w:hAnsi="Palatino Linotype"/>
-        <w:sz w:val="20"/>
-        <w:szCs w:val="20"/>
-      </w:rPr>
-      <w:t xml:space="preserve"> == ‘Judge’ %}</w:t>
+      <w:t>type == ‘Judge’ %}</w:t>
     </w:r>
     <w:r>
       <w:rPr>
@@ -5099,25 +3447,7 @@
         <w:sz w:val="20"/>
         <w:szCs w:val="20"/>
       </w:rPr>
-      <w:t xml:space="preserve">{% </w:t>
-    </w:r>
-    <w:proofErr w:type="spellStart"/>
-    <w:r>
-      <w:rPr>
-        <w:rFonts w:ascii="Palatino Linotype" w:hAnsi="Palatino Linotype"/>
-        <w:sz w:val="20"/>
-        <w:szCs w:val="20"/>
-      </w:rPr>
-      <w:t>endif</w:t>
-    </w:r>
-    <w:proofErr w:type="spellEnd"/>
-    <w:r>
-      <w:rPr>
-        <w:rFonts w:ascii="Palatino Linotype" w:hAnsi="Palatino Linotype"/>
-        <w:sz w:val="20"/>
-        <w:szCs w:val="20"/>
-      </w:rPr>
-      <w:t xml:space="preserve"> %}</w:t>
+      <w:t>{% endif %}</w:t>
     </w:r>
     <w:r>
       <w:t xml:space="preserve"> </w:t>
@@ -5128,25 +3458,7 @@
         <w:sz w:val="20"/>
         <w:szCs w:val="20"/>
       </w:rPr>
-      <w:t xml:space="preserve">{{ </w:t>
-    </w:r>
-    <w:proofErr w:type="spellStart"/>
-    <w:r>
-      <w:rPr>
-        <w:rFonts w:ascii="Palatino Linotype" w:hAnsi="Palatino Linotype"/>
-        <w:sz w:val="20"/>
-        <w:szCs w:val="20"/>
-      </w:rPr>
-      <w:t>case_number</w:t>
-    </w:r>
-    <w:proofErr w:type="spellEnd"/>
-    <w:r>
-      <w:rPr>
-        <w:rFonts w:ascii="Palatino Linotype" w:hAnsi="Palatino Linotype"/>
-        <w:sz w:val="20"/>
-        <w:szCs w:val="20"/>
-      </w:rPr>
-      <w:t xml:space="preserve"> }}</w:t>
+      <w:t>{{ case_number }}</w:t>
     </w:r>
   </w:p>
 </w:ftr>

</xml_diff>

<commit_message>
Updated test_main_window and main_window.ui
</commit_message>
<xml_diff>
--- a/tests/resources/Templates/Magistrate_And_Judge_Final_Judgment_Template.docx
+++ b/tests/resources/Templates/Magistrate_And_Judge_Final_Judgment_Template.docx
@@ -1471,7 +1471,6 @@
                 <w:szCs w:val="20"/>
               </w:rPr>
             </w:pPr>
-            <w:bookmarkStart w:id="0" w:name="_GoBack" w:colFirst="0" w:colLast="0"/>
             <w:r>
               <w:rPr>
                 <w:rFonts w:ascii="Palatino Linotype" w:hAnsi="Palatino Linotype"/>
@@ -3364,7 +3363,6 @@
           </w:p>
         </w:tc>
       </w:tr>
-      <w:bookmarkEnd w:id="0"/>
     </w:tbl>
     <w:p>
       <w:pPr>
@@ -3438,7 +3436,16 @@
           <w:sz w:val="20"/>
           <w:szCs w:val="20"/>
         </w:rPr>
-        <w:t>court_costs_ordered</w:t>
+        <w:t>court_costs</w:t>
+      </w:r>
+      <w:r>
+        <w:rPr>
+          <w:rFonts w:ascii="Palatino Linotype" w:hAnsi="Palatino Linotype"/>
+          <w:bCs/>
+          <w:sz w:val="20"/>
+          <w:szCs w:val="20"/>
+        </w:rPr>
+        <w:t>.ordered</w:t>
       </w:r>
       <w:proofErr w:type="spellEnd"/>
       <w:r>
@@ -3448,7 +3455,16 @@
           <w:sz w:val="20"/>
           <w:szCs w:val="20"/>
         </w:rPr>
-        <w:t xml:space="preserve"> == ‘Yes’ %}</w:t>
+        <w:t xml:space="preserve"> </w:t>
+      </w:r>
+      <w:r>
+        <w:rPr>
+          <w:rFonts w:ascii="Palatino Linotype" w:hAnsi="Palatino Linotype"/>
+          <w:bCs/>
+          <w:sz w:val="20"/>
+          <w:szCs w:val="20"/>
+        </w:rPr>
+        <w:t>== ‘Yes’ %}</w:t>
       </w:r>
       <w:r>
         <w:rPr>
@@ -3525,7 +3541,16 @@
           <w:sz w:val="20"/>
           <w:szCs w:val="20"/>
         </w:rPr>
-        <w:t>court_costs_ordered</w:t>
+        <w:t>court_costs.</w:t>
+      </w:r>
+      <w:r>
+        <w:rPr>
+          <w:rFonts w:ascii="Palatino Linotype" w:hAnsi="Palatino Linotype"/>
+          <w:bCs/>
+          <w:sz w:val="20"/>
+          <w:szCs w:val="20"/>
+        </w:rPr>
+        <w:t>ordered</w:t>
       </w:r>
       <w:proofErr w:type="spellEnd"/>
       <w:r>
@@ -3640,7 +3665,7 @@
           <w:sz w:val="20"/>
           <w:szCs w:val="20"/>
         </w:rPr>
-        <w:t>ability</w:t>
+        <w:t>court</w:t>
       </w:r>
       <w:proofErr w:type="gramEnd"/>
       <w:r>
@@ -3651,7 +3676,17 @@
           <w:sz w:val="20"/>
           <w:szCs w:val="20"/>
         </w:rPr>
-        <w:t>_to_pay_time</w:t>
+        <w:t>_costs.</w:t>
+      </w:r>
+      <w:r>
+        <w:rPr>
+          <w:rFonts w:ascii="Palatino Linotype" w:hAnsi="Palatino Linotype"/>
+          <w:b/>
+          <w:bCs/>
+          <w:sz w:val="20"/>
+          <w:szCs w:val="20"/>
+        </w:rPr>
+        <w:t>ability_to_pay_time</w:t>
       </w:r>
       <w:proofErr w:type="spellEnd"/>
       <w:r>
@@ -3702,7 +3737,7 @@
           <w:sz w:val="20"/>
           <w:szCs w:val="20"/>
         </w:rPr>
-        <w:t>balance</w:t>
+        <w:t>court</w:t>
       </w:r>
       <w:proofErr w:type="gramEnd"/>
       <w:r>
@@ -3713,7 +3748,17 @@
           <w:sz w:val="20"/>
           <w:szCs w:val="20"/>
         </w:rPr>
-        <w:t>_due_date</w:t>
+        <w:t>_costs.</w:t>
+      </w:r>
+      <w:r>
+        <w:rPr>
+          <w:rFonts w:ascii="Palatino Linotype" w:hAnsi="Palatino Linotype"/>
+          <w:b/>
+          <w:bCs/>
+          <w:sz w:val="20"/>
+          <w:szCs w:val="20"/>
+        </w:rPr>
+        <w:t>balance_due_date</w:t>
       </w:r>
       <w:proofErr w:type="spellEnd"/>
       <w:r>
@@ -3749,16 +3794,15 @@
           <w:sz w:val="20"/>
           <w:szCs w:val="20"/>
         </w:rPr>
-        <w:t>ability_to_pay_</w:t>
-      </w:r>
-      <w:proofErr w:type="gramStart"/>
-      <w:r>
-        <w:rPr>
-          <w:rFonts w:ascii="Palatino Linotype" w:hAnsi="Palatino Linotype"/>
-          <w:sz w:val="20"/>
-          <w:szCs w:val="20"/>
-        </w:rPr>
-        <w:t>time</w:t>
+        <w:t>court_costs.</w:t>
+      </w:r>
+      <w:r>
+        <w:rPr>
+          <w:rFonts w:ascii="Palatino Linotype" w:hAnsi="Palatino Linotype"/>
+          <w:sz w:val="20"/>
+          <w:szCs w:val="20"/>
+        </w:rPr>
+        <w:t>ability_to_pay_time</w:t>
       </w:r>
       <w:proofErr w:type="spellEnd"/>
       <w:r>
@@ -3775,16 +3819,7 @@
           <w:sz w:val="20"/>
           <w:szCs w:val="20"/>
         </w:rPr>
-        <w:t>!</w:t>
-      </w:r>
-      <w:proofErr w:type="gramEnd"/>
-      <w:r>
-        <w:rPr>
-          <w:rFonts w:ascii="Palatino Linotype" w:hAnsi="Palatino Linotype"/>
-          <w:sz w:val="20"/>
-          <w:szCs w:val="20"/>
-        </w:rPr>
-        <w:t>=</w:t>
+        <w:t>!=</w:t>
       </w:r>
       <w:r>
         <w:rPr>
@@ -3872,7 +3907,15 @@
           <w:sz w:val="20"/>
           <w:szCs w:val="20"/>
         </w:rPr>
-        <w:t>community_service_terms.community_service_ordered</w:t>
+        <w:t>community_service</w:t>
+      </w:r>
+      <w:r>
+        <w:rPr>
+          <w:rFonts w:ascii="Palatino Linotype" w:hAnsi="Palatino Linotype"/>
+          <w:sz w:val="20"/>
+          <w:szCs w:val="20"/>
+        </w:rPr>
+        <w:t>.ordered</w:t>
       </w:r>
       <w:proofErr w:type="spellEnd"/>
       <w:r>
@@ -3981,7 +4024,7 @@
           <w:sz w:val="20"/>
           <w:szCs w:val="20"/>
         </w:rPr>
-        <w:t>_service_terms.</w:t>
+        <w:t>_service.</w:t>
       </w:r>
       <w:r>
         <w:rPr>
@@ -4023,7 +4066,7 @@
           <w:sz w:val="20"/>
           <w:szCs w:val="20"/>
         </w:rPr>
-        <w:t>community_service_terms.</w:t>
+        <w:t>community_service.</w:t>
       </w:r>
       <w:r>
         <w:rPr>
@@ -4083,7 +4126,7 @@
           <w:sz w:val="20"/>
           <w:szCs w:val="20"/>
         </w:rPr>
-        <w:t>_service_terms.</w:t>
+        <w:t>_service.</w:t>
       </w:r>
       <w:r>
         <w:rPr>
@@ -4501,15 +4544,15 @@
           <w:sz w:val="20"/>
           <w:szCs w:val="20"/>
         </w:rPr>
-        <w:t>license_suspension_details</w:t>
-      </w:r>
-      <w:r>
-        <w:rPr>
-          <w:rFonts w:ascii="Palatino Linotype" w:hAnsi="Palatino Linotype"/>
-          <w:sz w:val="20"/>
-          <w:szCs w:val="20"/>
-        </w:rPr>
-        <w:t>.license_suspension_ordered</w:t>
+        <w:t>license_suspension</w:t>
+      </w:r>
+      <w:r>
+        <w:rPr>
+          <w:rFonts w:ascii="Palatino Linotype" w:hAnsi="Palatino Linotype"/>
+          <w:sz w:val="20"/>
+          <w:szCs w:val="20"/>
+        </w:rPr>
+        <w:t>.ordered</w:t>
       </w:r>
       <w:proofErr w:type="spellEnd"/>
       <w:r>
@@ -4609,7 +4652,15 @@
           <w:sz w:val="20"/>
           <w:szCs w:val="20"/>
         </w:rPr>
-        <w:t>_suspension_details.license_type</w:t>
+        <w:t>_suspension</w:t>
+      </w:r>
+      <w:r>
+        <w:rPr>
+          <w:rFonts w:ascii="Palatino Linotype" w:hAnsi="Palatino Linotype"/>
+          <w:sz w:val="20"/>
+          <w:szCs w:val="20"/>
+        </w:rPr>
+        <w:t>.license_type</w:t>
       </w:r>
       <w:proofErr w:type="spellEnd"/>
       <w:r>
@@ -4635,15 +4686,23 @@
           <w:sz w:val="20"/>
           <w:szCs w:val="20"/>
         </w:rPr>
-        <w:t>license_suspension_details.</w:t>
-      </w:r>
-      <w:r>
-        <w:rPr>
-          <w:rFonts w:ascii="Palatino Linotype" w:hAnsi="Palatino Linotype"/>
-          <w:sz w:val="20"/>
-          <w:szCs w:val="20"/>
-        </w:rPr>
-        <w:t>license_suspended_date</w:t>
+        <w:t>license_suspension</w:t>
+      </w:r>
+      <w:r>
+        <w:rPr>
+          <w:rFonts w:ascii="Palatino Linotype" w:hAnsi="Palatino Linotype"/>
+          <w:sz w:val="20"/>
+          <w:szCs w:val="20"/>
+        </w:rPr>
+        <w:t>.</w:t>
+      </w:r>
+      <w:r>
+        <w:rPr>
+          <w:rFonts w:ascii="Palatino Linotype" w:hAnsi="Palatino Linotype"/>
+          <w:sz w:val="20"/>
+          <w:szCs w:val="20"/>
+        </w:rPr>
+        <w:t>suspended_date</w:t>
       </w:r>
       <w:proofErr w:type="spellEnd"/>
       <w:r>
@@ -4661,15 +4720,23 @@
           <w:sz w:val="20"/>
           <w:szCs w:val="20"/>
         </w:rPr>
-        <w:t>license_suspension_details.</w:t>
-      </w:r>
-      <w:r>
-        <w:rPr>
-          <w:rFonts w:ascii="Palatino Linotype" w:hAnsi="Palatino Linotype"/>
-          <w:sz w:val="20"/>
-          <w:szCs w:val="20"/>
-        </w:rPr>
-        <w:t>license_suspension_term</w:t>
+        <w:t>license_suspension</w:t>
+      </w:r>
+      <w:r>
+        <w:rPr>
+          <w:rFonts w:ascii="Palatino Linotype" w:hAnsi="Palatino Linotype"/>
+          <w:sz w:val="20"/>
+          <w:szCs w:val="20"/>
+        </w:rPr>
+        <w:t>.</w:t>
+      </w:r>
+      <w:r>
+        <w:rPr>
+          <w:rFonts w:ascii="Palatino Linotype" w:hAnsi="Palatino Linotype"/>
+          <w:sz w:val="20"/>
+          <w:szCs w:val="20"/>
+        </w:rPr>
+        <w:t>suspension_term</w:t>
       </w:r>
       <w:proofErr w:type="spellEnd"/>
       <w:r>
@@ -4703,7 +4770,15 @@
           <w:sz w:val="20"/>
           <w:szCs w:val="20"/>
         </w:rPr>
-        <w:t>license_suspension_details.remedial_driving_class_required</w:t>
+        <w:t>license_suspension</w:t>
+      </w:r>
+      <w:r>
+        <w:rPr>
+          <w:rFonts w:ascii="Palatino Linotype" w:hAnsi="Palatino Linotype"/>
+          <w:sz w:val="20"/>
+          <w:szCs w:val="20"/>
+        </w:rPr>
+        <w:t>.remedial_driving_class_required</w:t>
       </w:r>
       <w:proofErr w:type="spellEnd"/>
       <w:r>
@@ -4776,31 +4851,23 @@
           <w:sz w:val="20"/>
           <w:szCs w:val="20"/>
         </w:rPr>
-        <w:t>other_conditions_</w:t>
-      </w:r>
-      <w:r>
-        <w:rPr>
-          <w:rFonts w:ascii="Palatino Linotype" w:hAnsi="Palatino Linotype"/>
-          <w:sz w:val="20"/>
-          <w:szCs w:val="20"/>
-        </w:rPr>
-        <w:t>details.</w:t>
-      </w:r>
-      <w:r>
-        <w:rPr>
-          <w:rFonts w:ascii="Palatino Linotype" w:hAnsi="Palatino Linotype"/>
-          <w:sz w:val="20"/>
-          <w:szCs w:val="20"/>
-        </w:rPr>
-        <w:t>other_conditions</w:t>
-      </w:r>
-      <w:r>
-        <w:rPr>
-          <w:rFonts w:ascii="Palatino Linotype" w:hAnsi="Palatino Linotype"/>
-          <w:sz w:val="20"/>
-          <w:szCs w:val="20"/>
-        </w:rPr>
-        <w:t>_ordered</w:t>
+        <w:t>other_condition</w:t>
+      </w:r>
+      <w:r>
+        <w:rPr>
+          <w:rFonts w:ascii="Palatino Linotype" w:hAnsi="Palatino Linotype"/>
+          <w:sz w:val="20"/>
+          <w:szCs w:val="20"/>
+        </w:rPr>
+        <w:t>s</w:t>
+      </w:r>
+      <w:r>
+        <w:rPr>
+          <w:rFonts w:ascii="Palatino Linotype" w:hAnsi="Palatino Linotype"/>
+          <w:sz w:val="20"/>
+          <w:szCs w:val="20"/>
+        </w:rPr>
+        <w:t>.ordered</w:t>
       </w:r>
       <w:proofErr w:type="spellEnd"/>
       <w:r>
@@ -4875,7 +4942,15 @@
           <w:sz w:val="20"/>
           <w:szCs w:val="20"/>
         </w:rPr>
-        <w:t>_conditions_details.other_conditions_terms</w:t>
+        <w:t>_conditions.</w:t>
+      </w:r>
+      <w:r>
+        <w:rPr>
+          <w:rFonts w:ascii="Palatino Linotype" w:hAnsi="Palatino Linotype"/>
+          <w:sz w:val="20"/>
+          <w:szCs w:val="20"/>
+        </w:rPr>
+        <w:t>terms</w:t>
       </w:r>
       <w:proofErr w:type="spellEnd"/>
       <w:r>
@@ -4886,6 +4961,16 @@
         </w:rPr>
         <w:t xml:space="preserve"> }}</w:t>
       </w:r>
+      <w:r>
+        <w:rPr>
+          <w:rFonts w:ascii="Palatino Linotype" w:hAnsi="Palatino Linotype"/>
+          <w:sz w:val="20"/>
+          <w:szCs w:val="20"/>
+        </w:rPr>
+        <w:t>.</w:t>
+      </w:r>
+      <w:bookmarkStart w:id="0" w:name="_GoBack"/>
+      <w:bookmarkEnd w:id="0"/>
       <w:r>
         <w:rPr>
           <w:rFonts w:ascii="Palatino Linotype" w:hAnsi="Palatino Linotype"/>

</xml_diff>